<commit_message>
more added to paper
</commit_message>
<xml_diff>
--- a/kmeans.docx
+++ b/kmeans.docx
@@ -1,6 +1,6 @@
 
 <file path=word/document.xml><?xml version="1.0" encoding="utf-8"?>
-<w:document xmlns:wpc="http://schemas.microsoft.com/office/word/2010/wordprocessingCanvas" xmlns:mo="http://schemas.microsoft.com/office/mac/office/2008/main" xmlns:mc="http://schemas.openxmlformats.org/markup-compatibility/2006" xmlns:mv="urn:schemas-microsoft-com:mac:vml" xmlns:o="urn:schemas-microsoft-com:office:office" xmlns:r="http://schemas.openxmlformats.org/officeDocument/2006/relationships" xmlns:m="http://schemas.openxmlformats.org/officeDocument/2006/math" xmlns:v="urn:schemas-microsoft-com:vml" xmlns:wp14="http://schemas.microsoft.com/office/word/2010/wordprocessingDrawing" xmlns:wp="http://schemas.openxmlformats.org/drawingml/2006/wordprocessingDrawing" xmlns:w10="urn:schemas-microsoft-com:office:word" xmlns:w="http://schemas.openxmlformats.org/wordprocessingml/2006/main" xmlns:w14="http://schemas.microsoft.com/office/word/2010/wordml" xmlns:wpg="http://schemas.microsoft.com/office/word/2010/wordprocessingGroup" xmlns:wpi="http://schemas.microsoft.com/office/word/2010/wordprocessingInk" xmlns:wne="http://schemas.microsoft.com/office/word/2006/wordml" xmlns:wps="http://schemas.microsoft.com/office/word/2010/wordprocessingShape" mc:Ignorable="w14 wp14">
+<w:document xmlns:wpc="http://schemas.microsoft.com/office/word/2010/wordprocessingCanvas" xmlns:mc="http://schemas.openxmlformats.org/markup-compatibility/2006" xmlns:o="urn:schemas-microsoft-com:office:office" xmlns:r="http://schemas.openxmlformats.org/officeDocument/2006/relationships" xmlns:m="http://schemas.openxmlformats.org/officeDocument/2006/math" xmlns:v="urn:schemas-microsoft-com:vml" xmlns:wp14="http://schemas.microsoft.com/office/word/2010/wordprocessingDrawing" xmlns:wp="http://schemas.openxmlformats.org/drawingml/2006/wordprocessingDrawing" xmlns:w10="urn:schemas-microsoft-com:office:word" xmlns:w="http://schemas.openxmlformats.org/wordprocessingml/2006/main" xmlns:w14="http://schemas.microsoft.com/office/word/2010/wordml" xmlns:wpg="http://schemas.microsoft.com/office/word/2010/wordprocessingGroup" xmlns:wpi="http://schemas.microsoft.com/office/word/2010/wordprocessingInk" xmlns:wne="http://schemas.microsoft.com/office/word/2006/wordml" xmlns:wps="http://schemas.microsoft.com/office/word/2010/wordprocessingShape" mc:Ignorable="w14 wp14">
   <w:body>
     <w:p>
       <w:pPr>
@@ -410,16 +410,36 @@
           <w:sz w:val="22"/>
           <w:szCs w:val="22"/>
         </w:rPr>
-        <w:t>perform All</w:t>
-      </w:r>
-      <w:r>
-        <w:rPr>
-          <w:rFonts w:asciiTheme="minorHAnsi" w:hAnsiTheme="minorHAnsi" w:cs="Arial"/>
-          <w:color w:val="000000"/>
-          <w:sz w:val="22"/>
-          <w:szCs w:val="22"/>
-        </w:rPr>
-        <w:t xml:space="preserve">reduce </w:t>
+        <w:t xml:space="preserve">perform </w:t>
+      </w:r>
+      <w:proofErr w:type="spellStart"/>
+      <w:r>
+        <w:rPr>
+          <w:rFonts w:asciiTheme="minorHAnsi" w:hAnsiTheme="minorHAnsi" w:cs="Arial"/>
+          <w:color w:val="000000"/>
+          <w:sz w:val="22"/>
+          <w:szCs w:val="22"/>
+        </w:rPr>
+        <w:t>All</w:t>
+      </w:r>
+      <w:r>
+        <w:rPr>
+          <w:rFonts w:asciiTheme="minorHAnsi" w:hAnsiTheme="minorHAnsi" w:cs="Arial"/>
+          <w:color w:val="000000"/>
+          <w:sz w:val="22"/>
+          <w:szCs w:val="22"/>
+        </w:rPr>
+        <w:t>reduce</w:t>
+      </w:r>
+      <w:proofErr w:type="spellEnd"/>
+      <w:r>
+        <w:rPr>
+          <w:rFonts w:asciiTheme="minorHAnsi" w:hAnsiTheme="minorHAnsi" w:cs="Arial"/>
+          <w:color w:val="000000"/>
+          <w:sz w:val="22"/>
+          <w:szCs w:val="22"/>
+        </w:rPr>
+        <w:t xml:space="preserve"> </w:t>
       </w:r>
       <w:r>
         <w:rPr>
@@ -472,7 +492,27 @@
           <w:sz w:val="22"/>
           <w:szCs w:val="22"/>
         </w:rPr>
-        <w:t>Lastly, each process calculates the means by dividing the sums by the counts, and if any means are different than previously, repeat.</w:t>
+        <w:t xml:space="preserve">Lastly, each process calculates the means by dividing the sums by the counts, and if any means are different than previously, </w:t>
+      </w:r>
+      <w:proofErr w:type="gramStart"/>
+      <w:r>
+        <w:rPr>
+          <w:rFonts w:asciiTheme="minorHAnsi" w:hAnsiTheme="minorHAnsi" w:cs="Arial"/>
+          <w:color w:val="000000"/>
+          <w:sz w:val="22"/>
+          <w:szCs w:val="22"/>
+        </w:rPr>
+        <w:t>repeat</w:t>
+      </w:r>
+      <w:proofErr w:type="gramEnd"/>
+      <w:r>
+        <w:rPr>
+          <w:rFonts w:asciiTheme="minorHAnsi" w:hAnsiTheme="minorHAnsi" w:cs="Arial"/>
+          <w:color w:val="000000"/>
+          <w:sz w:val="22"/>
+          <w:szCs w:val="22"/>
+        </w:rPr>
+        <w:t>.</w:t>
       </w:r>
       <w:r>
         <w:rPr>
@@ -573,6 +613,7 @@
           <w:szCs w:val="22"/>
         </w:rPr>
       </w:pPr>
+      <w:proofErr w:type="gramStart"/>
       <w:r>
         <w:rPr>
           <w:rFonts w:ascii="Courier New" w:hAnsi="Courier New" w:cs="Courier New"/>
@@ -583,6 +624,7 @@
         </w:rPr>
         <w:t>while</w:t>
       </w:r>
+      <w:proofErr w:type="gramEnd"/>
       <w:r>
         <w:rPr>
           <w:rFonts w:ascii="Courier New" w:hAnsi="Courier New" w:cs="Courier New"/>
@@ -652,6 +694,7 @@
         </w:rPr>
         <w:tab/>
       </w:r>
+      <w:proofErr w:type="gramStart"/>
       <w:r>
         <w:rPr>
           <w:rFonts w:ascii="Courier New" w:hAnsi="Courier New" w:cs="Courier New"/>
@@ -662,6 +705,7 @@
         </w:rPr>
         <w:t>changed</w:t>
       </w:r>
+      <w:proofErr w:type="gramEnd"/>
       <w:r>
         <w:rPr>
           <w:rFonts w:ascii="Courier New" w:hAnsi="Courier New" w:cs="Courier New"/>
@@ -703,6 +747,7 @@
         </w:rPr>
         <w:tab/>
       </w:r>
+      <w:proofErr w:type="gramStart"/>
       <w:r>
         <w:rPr>
           <w:rFonts w:ascii="Courier New" w:hAnsi="Courier New" w:cs="Courier New"/>
@@ -711,7 +756,18 @@
           <w:sz w:val="22"/>
           <w:szCs w:val="22"/>
         </w:rPr>
-        <w:t xml:space="preserve">sums </w:t>
+        <w:t>sums</w:t>
+      </w:r>
+      <w:proofErr w:type="gramEnd"/>
+      <w:r>
+        <w:rPr>
+          <w:rFonts w:ascii="Courier New" w:hAnsi="Courier New" w:cs="Courier New"/>
+          <w:i/>
+          <w:color w:val="000000"/>
+          <w:sz w:val="22"/>
+          <w:szCs w:val="22"/>
+        </w:rPr>
+        <w:t xml:space="preserve"> </w:t>
       </w:r>
       <w:r>
         <w:rPr>
@@ -736,6 +792,7 @@
           <w:szCs w:val="22"/>
         </w:rPr>
       </w:pPr>
+      <w:proofErr w:type="gramStart"/>
       <w:r>
         <w:rPr>
           <w:rFonts w:ascii="Courier New" w:hAnsi="Courier New" w:cs="Courier New"/>
@@ -744,7 +801,18 @@
           <w:sz w:val="22"/>
           <w:szCs w:val="22"/>
         </w:rPr>
-        <w:t xml:space="preserve">counts </w:t>
+        <w:t>counts</w:t>
+      </w:r>
+      <w:proofErr w:type="gramEnd"/>
+      <w:r>
+        <w:rPr>
+          <w:rFonts w:ascii="Courier New" w:hAnsi="Courier New" w:cs="Courier New"/>
+          <w:i/>
+          <w:color w:val="000000"/>
+          <w:sz w:val="22"/>
+          <w:szCs w:val="22"/>
+        </w:rPr>
+        <w:t xml:space="preserve"> </w:t>
       </w:r>
       <w:r>
         <w:rPr>
@@ -777,6 +845,7 @@
         </w:rPr>
         <w:tab/>
       </w:r>
+      <w:proofErr w:type="gramStart"/>
       <w:r>
         <w:rPr>
           <w:rFonts w:ascii="Courier New" w:hAnsi="Courier New" w:cs="Courier New"/>
@@ -787,6 +856,7 @@
         </w:rPr>
         <w:t>for</w:t>
       </w:r>
+      <w:proofErr w:type="gramEnd"/>
       <w:r>
         <w:rPr>
           <w:rFonts w:ascii="Courier New" w:hAnsi="Courier New" w:cs="Courier New"/>
@@ -815,6 +885,7 @@
         </w:rPr>
         <w:t xml:space="preserve"> in </w:t>
       </w:r>
+      <w:proofErr w:type="spellStart"/>
       <w:r>
         <w:rPr>
           <w:rFonts w:ascii="Courier New" w:hAnsi="Courier New" w:cs="Courier New"/>
@@ -835,6 +906,7 @@
         </w:rPr>
         <w:t>points</w:t>
       </w:r>
+      <w:proofErr w:type="spellEnd"/>
       <w:r>
         <w:rPr>
           <w:rFonts w:ascii="Courier New" w:hAnsi="Courier New" w:cs="Courier New"/>
@@ -944,6 +1016,7 @@
         </w:rPr>
         <w:tab/>
       </w:r>
+      <w:proofErr w:type="gramStart"/>
       <w:r>
         <w:rPr>
           <w:rFonts w:ascii="Courier New" w:hAnsi="Courier New" w:cs="Courier New"/>
@@ -971,7 +1044,17 @@
           <w:sz w:val="22"/>
           <w:szCs w:val="22"/>
         </w:rPr>
-        <w:t xml:space="preserve">[k] &lt;- </w:t>
+        <w:t>[</w:t>
+      </w:r>
+      <w:proofErr w:type="gramEnd"/>
+      <w:r>
+        <w:rPr>
+          <w:rFonts w:ascii="Courier New" w:hAnsi="Courier New" w:cs="Courier New"/>
+          <w:color w:val="000000"/>
+          <w:sz w:val="22"/>
+          <w:szCs w:val="22"/>
+        </w:rPr>
+        <w:t xml:space="preserve">k] &lt;- </w:t>
       </w:r>
       <w:r>
         <w:rPr>
@@ -1033,6 +1116,7 @@
         </w:rPr>
         <w:tab/>
       </w:r>
+      <w:proofErr w:type="gramStart"/>
       <w:r>
         <w:rPr>
           <w:rFonts w:ascii="Courier New" w:hAnsi="Courier New" w:cs="Courier New"/>
@@ -1050,7 +1134,17 @@
           <w:sz w:val="22"/>
           <w:szCs w:val="22"/>
         </w:rPr>
-        <w:t xml:space="preserve">[k] &lt;- </w:t>
+        <w:t>[</w:t>
+      </w:r>
+      <w:proofErr w:type="gramEnd"/>
+      <w:r>
+        <w:rPr>
+          <w:rFonts w:ascii="Courier New" w:hAnsi="Courier New" w:cs="Courier New"/>
+          <w:color w:val="000000"/>
+          <w:sz w:val="22"/>
+          <w:szCs w:val="22"/>
+        </w:rPr>
+        <w:t xml:space="preserve">k] &lt;- </w:t>
       </w:r>
       <w:r>
         <w:rPr>
@@ -1104,6 +1198,7 @@
         </w:rPr>
         <w:tab/>
       </w:r>
+      <w:proofErr w:type="gramStart"/>
       <w:r>
         <w:rPr>
           <w:rFonts w:ascii="Courier New" w:hAnsi="Courier New" w:cs="Courier New"/>
@@ -1114,27 +1209,37 @@
         </w:rPr>
         <w:t>end</w:t>
       </w:r>
-    </w:p>
-    <w:p>
-      <w:pPr>
-        <w:pStyle w:val="NormalWeb"/>
-        <w:spacing w:before="0" w:beforeAutospacing="0" w:after="0" w:afterAutospacing="0"/>
-        <w:textAlignment w:val="baseline"/>
-        <w:rPr>
-          <w:rFonts w:ascii="Courier New" w:hAnsi="Courier New" w:cs="Courier New"/>
-          <w:color w:val="000000"/>
-          <w:sz w:val="22"/>
-          <w:szCs w:val="22"/>
-        </w:rPr>
-      </w:pPr>
-      <w:r>
-        <w:rPr>
-          <w:rFonts w:ascii="Courier New" w:hAnsi="Courier New" w:cs="Courier New"/>
-          <w:color w:val="000000"/>
-          <w:sz w:val="22"/>
-          <w:szCs w:val="22"/>
-        </w:rPr>
-        <w:tab/>
+      <w:proofErr w:type="gramEnd"/>
+    </w:p>
+    <w:p>
+      <w:pPr>
+        <w:pStyle w:val="NormalWeb"/>
+        <w:spacing w:before="0" w:beforeAutospacing="0" w:after="0" w:afterAutospacing="0"/>
+        <w:textAlignment w:val="baseline"/>
+        <w:rPr>
+          <w:rFonts w:ascii="Courier New" w:hAnsi="Courier New" w:cs="Courier New"/>
+          <w:color w:val="000000"/>
+          <w:sz w:val="22"/>
+          <w:szCs w:val="22"/>
+        </w:rPr>
+      </w:pPr>
+      <w:r>
+        <w:rPr>
+          <w:rFonts w:ascii="Courier New" w:hAnsi="Courier New" w:cs="Courier New"/>
+          <w:color w:val="000000"/>
+          <w:sz w:val="22"/>
+          <w:szCs w:val="22"/>
+        </w:rPr>
+        <w:tab/>
+      </w:r>
+      <w:proofErr w:type="gramStart"/>
+      <w:r>
+        <w:rPr>
+          <w:rFonts w:ascii="Courier New" w:hAnsi="Courier New" w:cs="Courier New"/>
+          <w:color w:val="000000"/>
+          <w:sz w:val="22"/>
+          <w:szCs w:val="22"/>
+        </w:rPr>
         <w:t>count</w:t>
       </w:r>
       <w:r>
@@ -1144,7 +1249,17 @@
           <w:sz w:val="22"/>
           <w:szCs w:val="22"/>
         </w:rPr>
-        <w:t xml:space="preserve">s &lt;- </w:t>
+        <w:t>s</w:t>
+      </w:r>
+      <w:proofErr w:type="gramEnd"/>
+      <w:r>
+        <w:rPr>
+          <w:rFonts w:ascii="Courier New" w:hAnsi="Courier New" w:cs="Courier New"/>
+          <w:color w:val="000000"/>
+          <w:sz w:val="22"/>
+          <w:szCs w:val="22"/>
+        </w:rPr>
+        <w:t xml:space="preserve"> &lt;- </w:t>
       </w:r>
       <w:r>
         <w:rPr>
@@ -1205,8 +1320,18 @@
           <w:szCs w:val="22"/>
         </w:rPr>
         <w:tab/>
+      </w:r>
+      <w:proofErr w:type="gramStart"/>
+      <w:r>
+        <w:rPr>
+          <w:rFonts w:ascii="Courier New" w:hAnsi="Courier New" w:cs="Courier New"/>
+          <w:color w:val="000000"/>
+          <w:sz w:val="22"/>
+          <w:szCs w:val="22"/>
+        </w:rPr>
         <w:t>sum</w:t>
       </w:r>
+      <w:proofErr w:type="gramEnd"/>
       <w:r>
         <w:rPr>
           <w:rFonts w:ascii="Courier New" w:hAnsi="Courier New" w:cs="Courier New"/>
@@ -1286,6 +1411,7 @@
         </w:rPr>
         <w:tab/>
       </w:r>
+      <w:proofErr w:type="gramStart"/>
       <w:r>
         <w:rPr>
           <w:rFonts w:ascii="Courier New" w:hAnsi="Courier New" w:cs="Courier New"/>
@@ -1296,14 +1422,35 @@
         </w:rPr>
         <w:t>for</w:t>
       </w:r>
-      <w:r>
-        <w:rPr>
-          <w:rFonts w:ascii="Courier New" w:hAnsi="Courier New" w:cs="Courier New"/>
-          <w:color w:val="000000"/>
-          <w:sz w:val="22"/>
-          <w:szCs w:val="22"/>
-        </w:rPr>
-        <w:t xml:space="preserve"> each int </w:t>
+      <w:proofErr w:type="gramEnd"/>
+      <w:r>
+        <w:rPr>
+          <w:rFonts w:ascii="Courier New" w:hAnsi="Courier New" w:cs="Courier New"/>
+          <w:color w:val="000000"/>
+          <w:sz w:val="22"/>
+          <w:szCs w:val="22"/>
+        </w:rPr>
+        <w:t xml:space="preserve"> each </w:t>
+      </w:r>
+      <w:proofErr w:type="spellStart"/>
+      <w:r>
+        <w:rPr>
+          <w:rFonts w:ascii="Courier New" w:hAnsi="Courier New" w:cs="Courier New"/>
+          <w:color w:val="000000"/>
+          <w:sz w:val="22"/>
+          <w:szCs w:val="22"/>
+        </w:rPr>
+        <w:t>int</w:t>
+      </w:r>
+      <w:proofErr w:type="spellEnd"/>
+      <w:r>
+        <w:rPr>
+          <w:rFonts w:ascii="Courier New" w:hAnsi="Courier New" w:cs="Courier New"/>
+          <w:color w:val="000000"/>
+          <w:sz w:val="22"/>
+          <w:szCs w:val="22"/>
+        </w:rPr>
+        <w:t xml:space="preserve"> </w:t>
       </w:r>
       <w:r>
         <w:rPr>
@@ -1365,6 +1512,7 @@
         </w:rPr>
         <w:tab/>
       </w:r>
+      <w:proofErr w:type="spellStart"/>
       <w:r>
         <w:rPr>
           <w:rFonts w:ascii="Courier New" w:hAnsi="Courier New" w:cs="Courier New"/>
@@ -1375,6 +1523,7 @@
         </w:rPr>
         <w:t>new_means</w:t>
       </w:r>
+      <w:proofErr w:type="spellEnd"/>
       <w:r>
         <w:rPr>
           <w:rFonts w:ascii="Courier New" w:hAnsi="Courier New" w:cs="Courier New"/>
@@ -1523,6 +1672,7 @@
         </w:rPr>
         <w:tab/>
       </w:r>
+      <w:proofErr w:type="gramStart"/>
       <w:r>
         <w:rPr>
           <w:rFonts w:ascii="Courier New" w:hAnsi="Courier New" w:cs="Courier New"/>
@@ -1533,6 +1683,7 @@
         </w:rPr>
         <w:t>if</w:t>
       </w:r>
+      <w:proofErr w:type="gramEnd"/>
       <w:r>
         <w:rPr>
           <w:rFonts w:ascii="Courier New" w:hAnsi="Courier New" w:cs="Courier New"/>
@@ -1542,6 +1693,7 @@
         </w:rPr>
         <w:t xml:space="preserve"> </w:t>
       </w:r>
+      <w:proofErr w:type="spellStart"/>
       <w:r>
         <w:rPr>
           <w:rFonts w:ascii="Courier New" w:hAnsi="Courier New" w:cs="Courier New"/>
@@ -1570,7 +1722,18 @@
           <w:sz w:val="22"/>
           <w:szCs w:val="22"/>
         </w:rPr>
-        <w:t>s[k]</w:t>
+        <w:t>s</w:t>
+      </w:r>
+      <w:proofErr w:type="spellEnd"/>
+      <w:r>
+        <w:rPr>
+          <w:rFonts w:ascii="Courier New" w:hAnsi="Courier New" w:cs="Courier New"/>
+          <w:i/>
+          <w:color w:val="000000"/>
+          <w:sz w:val="22"/>
+          <w:szCs w:val="22"/>
+        </w:rPr>
+        <w:t>[k]</w:t>
       </w:r>
       <w:r>
         <w:rPr>
@@ -1659,6 +1822,7 @@
         </w:rPr>
         <w:tab/>
       </w:r>
+      <w:proofErr w:type="gramStart"/>
       <w:r>
         <w:rPr>
           <w:rFonts w:ascii="Courier New" w:hAnsi="Courier New" w:cs="Courier New"/>
@@ -1667,7 +1831,18 @@
           <w:sz w:val="22"/>
           <w:szCs w:val="22"/>
         </w:rPr>
-        <w:t>means[k]</w:t>
+        <w:t>means[</w:t>
+      </w:r>
+      <w:proofErr w:type="gramEnd"/>
+      <w:r>
+        <w:rPr>
+          <w:rFonts w:ascii="Courier New" w:hAnsi="Courier New" w:cs="Courier New"/>
+          <w:i/>
+          <w:color w:val="000000"/>
+          <w:sz w:val="22"/>
+          <w:szCs w:val="22"/>
+        </w:rPr>
+        <w:t>k]</w:t>
       </w:r>
       <w:r>
         <w:rPr>
@@ -1678,6 +1853,7 @@
         </w:rPr>
         <w:t xml:space="preserve"> &lt;- </w:t>
       </w:r>
+      <w:proofErr w:type="spellStart"/>
       <w:r>
         <w:rPr>
           <w:rFonts w:ascii="Courier New" w:hAnsi="Courier New" w:cs="Courier New"/>
@@ -1706,8 +1882,9 @@
           <w:sz w:val="22"/>
           <w:szCs w:val="22"/>
         </w:rPr>
-        <w:t>s[</w:t>
-      </w:r>
+        <w:t>s</w:t>
+      </w:r>
+      <w:proofErr w:type="spellEnd"/>
       <w:r>
         <w:rPr>
           <w:rFonts w:ascii="Courier New" w:hAnsi="Courier New" w:cs="Courier New"/>
@@ -1716,6 +1893,16 @@
           <w:sz w:val="22"/>
           <w:szCs w:val="22"/>
         </w:rPr>
+        <w:t>[</w:t>
+      </w:r>
+      <w:r>
+        <w:rPr>
+          <w:rFonts w:ascii="Courier New" w:hAnsi="Courier New" w:cs="Courier New"/>
+          <w:i/>
+          <w:color w:val="000000"/>
+          <w:sz w:val="22"/>
+          <w:szCs w:val="22"/>
+        </w:rPr>
         <w:t>k</w:t>
       </w:r>
       <w:r>
@@ -1768,6 +1955,7 @@
         </w:rPr>
         <w:tab/>
       </w:r>
+      <w:proofErr w:type="gramStart"/>
       <w:r>
         <w:rPr>
           <w:rFonts w:ascii="Courier New" w:hAnsi="Courier New" w:cs="Courier New"/>
@@ -1778,6 +1966,7 @@
         </w:rPr>
         <w:t>changed</w:t>
       </w:r>
+      <w:proofErr w:type="gramEnd"/>
       <w:r>
         <w:rPr>
           <w:rFonts w:ascii="Courier New" w:hAnsi="Courier New" w:cs="Courier New"/>
@@ -1820,6 +2009,7 @@
         </w:rPr>
         <w:tab/>
       </w:r>
+      <w:proofErr w:type="gramStart"/>
       <w:r>
         <w:rPr>
           <w:rFonts w:ascii="Courier New" w:hAnsi="Courier New" w:cs="Courier New"/>
@@ -1830,6 +2020,7 @@
         </w:rPr>
         <w:t>end</w:t>
       </w:r>
+      <w:proofErr w:type="gramEnd"/>
     </w:p>
     <w:p>
       <w:pPr>
@@ -1844,6 +2035,7 @@
           <w:szCs w:val="22"/>
         </w:rPr>
       </w:pPr>
+      <w:proofErr w:type="gramStart"/>
       <w:r>
         <w:rPr>
           <w:rFonts w:ascii="Courier New" w:hAnsi="Courier New" w:cs="Courier New"/>
@@ -1854,6 +2046,7 @@
         </w:rPr>
         <w:t>end</w:t>
       </w:r>
+      <w:proofErr w:type="gramEnd"/>
     </w:p>
     <w:p>
       <w:pPr>
@@ -1970,7 +2163,27 @@
           <w:sz w:val="22"/>
           <w:szCs w:val="22"/>
         </w:rPr>
-        <w:t xml:space="preserve">Distance between two DNA strands F(S1, S2) is defined as the number of positions on which the characters are different between the two strings. </w:t>
+        <w:t xml:space="preserve">Distance between two DNA strands </w:t>
+      </w:r>
+      <w:proofErr w:type="gramStart"/>
+      <w:r>
+        <w:rPr>
+          <w:rFonts w:asciiTheme="minorHAnsi" w:hAnsiTheme="minorHAnsi" w:cs="Arial"/>
+          <w:color w:val="000000"/>
+          <w:sz w:val="22"/>
+          <w:szCs w:val="22"/>
+        </w:rPr>
+        <w:t>F(</w:t>
+      </w:r>
+      <w:proofErr w:type="gramEnd"/>
+      <w:r>
+        <w:rPr>
+          <w:rFonts w:asciiTheme="minorHAnsi" w:hAnsiTheme="minorHAnsi" w:cs="Arial"/>
+          <w:color w:val="000000"/>
+          <w:sz w:val="22"/>
+          <w:szCs w:val="22"/>
+        </w:rPr>
+        <w:t xml:space="preserve">S1, S2) is defined as the number of positions on which the characters are different between the two strings. </w:t>
       </w:r>
     </w:p>
     <w:p>
@@ -1996,7 +2209,27 @@
           <w:sz w:val="22"/>
           <w:szCs w:val="22"/>
         </w:rPr>
-        <w:t>Mean: we calculate the mean by going through each position in the string, and count how many times each base appears in all strings, get the base which appears the most times  for that position. Concantenate the most frequent bases for each position will give us the mean.</w:t>
+        <w:t xml:space="preserve">Mean: we calculate the mean by going through each position in the string, and count how many times each base appears in all strings, get the base which appears the most times  for that position. </w:t>
+      </w:r>
+      <w:proofErr w:type="spellStart"/>
+      <w:r>
+        <w:rPr>
+          <w:rFonts w:asciiTheme="minorHAnsi" w:hAnsiTheme="minorHAnsi" w:cs="Arial"/>
+          <w:color w:val="000000"/>
+          <w:sz w:val="22"/>
+          <w:szCs w:val="22"/>
+        </w:rPr>
+        <w:t>Concantenate</w:t>
+      </w:r>
+      <w:proofErr w:type="spellEnd"/>
+      <w:r>
+        <w:rPr>
+          <w:rFonts w:asciiTheme="minorHAnsi" w:hAnsiTheme="minorHAnsi" w:cs="Arial"/>
+          <w:color w:val="000000"/>
+          <w:sz w:val="22"/>
+          <w:szCs w:val="22"/>
+        </w:rPr>
+        <w:t xml:space="preserve"> the most frequent bases for each position will give us the mean.</w:t>
       </w:r>
     </w:p>
     <w:p>
@@ -2067,16 +2300,36 @@
           <w:sz w:val="22"/>
           <w:szCs w:val="22"/>
         </w:rPr>
-        <w:t>First, the root proc</w:t>
-      </w:r>
-      <w:r>
-        <w:rPr>
-          <w:rFonts w:asciiTheme="minorHAnsi" w:hAnsiTheme="minorHAnsi" w:cs="Arial"/>
-          <w:color w:val="000000"/>
-          <w:sz w:val="22"/>
-          <w:szCs w:val="22"/>
-        </w:rPr>
-        <w:t xml:space="preserve">ess read the data and scatter the data to all processes. </w:t>
+        <w:t xml:space="preserve">First, the root </w:t>
+      </w:r>
+      <w:proofErr w:type="gramStart"/>
+      <w:r>
+        <w:rPr>
+          <w:rFonts w:asciiTheme="minorHAnsi" w:hAnsiTheme="minorHAnsi" w:cs="Arial"/>
+          <w:color w:val="000000"/>
+          <w:sz w:val="22"/>
+          <w:szCs w:val="22"/>
+        </w:rPr>
+        <w:t>proc</w:t>
+      </w:r>
+      <w:r>
+        <w:rPr>
+          <w:rFonts w:asciiTheme="minorHAnsi" w:hAnsiTheme="minorHAnsi" w:cs="Arial"/>
+          <w:color w:val="000000"/>
+          <w:sz w:val="22"/>
+          <w:szCs w:val="22"/>
+        </w:rPr>
+        <w:t>ess read the data and scatter</w:t>
+      </w:r>
+      <w:proofErr w:type="gramEnd"/>
+      <w:r>
+        <w:rPr>
+          <w:rFonts w:asciiTheme="minorHAnsi" w:hAnsiTheme="minorHAnsi" w:cs="Arial"/>
+          <w:color w:val="000000"/>
+          <w:sz w:val="22"/>
+          <w:szCs w:val="22"/>
+        </w:rPr>
+        <w:t xml:space="preserve"> the data to all processes. </w:t>
       </w:r>
       <w:r>
         <w:rPr>
@@ -2148,7 +2401,27 @@
           <w:szCs w:val="22"/>
         </w:rPr>
         <w:lastRenderedPageBreak/>
-        <w:t>Each process now have K centroids and part of the data, they are going to calculate the distance between each data they got with the centroids and assign them to the clusters accordingly.</w:t>
+        <w:t xml:space="preserve">Each process now </w:t>
+      </w:r>
+      <w:proofErr w:type="gramStart"/>
+      <w:r>
+        <w:rPr>
+          <w:rFonts w:asciiTheme="minorHAnsi" w:hAnsiTheme="minorHAnsi" w:cs="Arial"/>
+          <w:color w:val="000000"/>
+          <w:sz w:val="22"/>
+          <w:szCs w:val="22"/>
+        </w:rPr>
+        <w:t>have</w:t>
+      </w:r>
+      <w:proofErr w:type="gramEnd"/>
+      <w:r>
+        <w:rPr>
+          <w:rFonts w:asciiTheme="minorHAnsi" w:hAnsiTheme="minorHAnsi" w:cs="Arial"/>
+          <w:color w:val="000000"/>
+          <w:sz w:val="22"/>
+          <w:szCs w:val="22"/>
+        </w:rPr>
+        <w:t xml:space="preserve"> K centroids and part of the data, they are going to calculate the distance between each data they got with the centroids and assign them to the clusters accordingly.</w:t>
       </w:r>
     </w:p>
     <w:p>
@@ -2174,7 +2447,27 @@
           <w:sz w:val="22"/>
           <w:szCs w:val="22"/>
         </w:rPr>
-        <w:t>To calcualte the centroids for each cluster, we go through each position in the string. For each position, each process count how many times each base appears in the data points they got. And then reduce their partial count to the root. The root will have the total counts for each base in this position. The root will pick the one with the maximum count and use that as the base for this position.</w:t>
+        <w:t xml:space="preserve">To </w:t>
+      </w:r>
+      <w:proofErr w:type="spellStart"/>
+      <w:r>
+        <w:rPr>
+          <w:rFonts w:asciiTheme="minorHAnsi" w:hAnsiTheme="minorHAnsi" w:cs="Arial"/>
+          <w:color w:val="000000"/>
+          <w:sz w:val="22"/>
+          <w:szCs w:val="22"/>
+        </w:rPr>
+        <w:t>calcualte</w:t>
+      </w:r>
+      <w:proofErr w:type="spellEnd"/>
+      <w:r>
+        <w:rPr>
+          <w:rFonts w:asciiTheme="minorHAnsi" w:hAnsiTheme="minorHAnsi" w:cs="Arial"/>
+          <w:color w:val="000000"/>
+          <w:sz w:val="22"/>
+          <w:szCs w:val="22"/>
+        </w:rPr>
+        <w:t xml:space="preserve"> the centroids for each cluster, we go through each position in the string. For each position, each process count how many times each base appears in the data points they got. And then reduce their partial count to the root. The root will have the total counts for each base in this position. The root will pick the one with the maximum count and use that as the base for this position.</w:t>
       </w:r>
     </w:p>
     <w:p>
@@ -2325,7 +2618,27 @@
           <w:sz w:val="22"/>
           <w:szCs w:val="22"/>
         </w:rPr>
-        <w:t>If (!rank):</w:t>
+        <w:t>If (</w:t>
+      </w:r>
+      <w:proofErr w:type="gramStart"/>
+      <w:r>
+        <w:rPr>
+          <w:rFonts w:ascii="Courier New" w:hAnsi="Courier New" w:cs="Courier New"/>
+          <w:color w:val="000000"/>
+          <w:sz w:val="22"/>
+          <w:szCs w:val="22"/>
+        </w:rPr>
+        <w:t>!rank</w:t>
+      </w:r>
+      <w:proofErr w:type="gramEnd"/>
+      <w:r>
+        <w:rPr>
+          <w:rFonts w:ascii="Courier New" w:hAnsi="Courier New" w:cs="Courier New"/>
+          <w:color w:val="000000"/>
+          <w:sz w:val="22"/>
+          <w:szCs w:val="22"/>
+        </w:rPr>
+        <w:t>):</w:t>
       </w:r>
     </w:p>
     <w:p>
@@ -2380,7 +2693,26 @@
           <w:szCs w:val="22"/>
         </w:rPr>
         <w:tab/>
-        <w:t>MPI_Scatterv data</w:t>
+      </w:r>
+      <w:proofErr w:type="spellStart"/>
+      <w:r>
+        <w:rPr>
+          <w:rFonts w:ascii="Courier New" w:hAnsi="Courier New" w:cs="Courier New"/>
+          <w:color w:val="000000"/>
+          <w:sz w:val="22"/>
+          <w:szCs w:val="22"/>
+        </w:rPr>
+        <w:t>MPI_Scatterv</w:t>
+      </w:r>
+      <w:proofErr w:type="spellEnd"/>
+      <w:r>
+        <w:rPr>
+          <w:rFonts w:ascii="Courier New" w:hAnsi="Courier New" w:cs="Courier New"/>
+          <w:color w:val="000000"/>
+          <w:sz w:val="22"/>
+          <w:szCs w:val="22"/>
+        </w:rPr>
+        <w:t xml:space="preserve"> data</w:t>
       </w:r>
     </w:p>
     <w:p>
@@ -2426,180 +2758,336 @@
           <w:szCs w:val="22"/>
         </w:rPr>
         <w:tab/>
-        <w:t>MPI_Broadcast centroids</w:t>
-      </w:r>
-    </w:p>
-    <w:p>
-      <w:pPr>
-        <w:pStyle w:val="NormalWeb"/>
-        <w:spacing w:before="0" w:beforeAutospacing="0" w:after="0" w:afterAutospacing="0"/>
-        <w:textAlignment w:val="baseline"/>
-        <w:rPr>
-          <w:rFonts w:ascii="Courier New" w:hAnsi="Courier New" w:cs="Courier New"/>
-          <w:color w:val="000000"/>
-          <w:sz w:val="22"/>
-          <w:szCs w:val="22"/>
-        </w:rPr>
-      </w:pPr>
-      <w:r>
-        <w:rPr>
-          <w:rFonts w:ascii="Courier New" w:hAnsi="Courier New" w:cs="Courier New"/>
-          <w:color w:val="000000"/>
-          <w:sz w:val="22"/>
-          <w:szCs w:val="22"/>
-        </w:rPr>
-        <w:t>repeat while changed:</w:t>
-      </w:r>
-    </w:p>
-    <w:p>
-      <w:pPr>
-        <w:pStyle w:val="NormalWeb"/>
-        <w:spacing w:before="0" w:beforeAutospacing="0" w:after="0" w:afterAutospacing="0"/>
-        <w:textAlignment w:val="baseline"/>
-        <w:rPr>
-          <w:rFonts w:ascii="Courier New" w:hAnsi="Courier New" w:cs="Courier New"/>
-          <w:color w:val="000000"/>
-          <w:sz w:val="22"/>
-          <w:szCs w:val="22"/>
-        </w:rPr>
-      </w:pPr>
-      <w:r>
-        <w:rPr>
-          <w:rFonts w:ascii="Courier New" w:hAnsi="Courier New" w:cs="Courier New"/>
-          <w:color w:val="000000"/>
-          <w:sz w:val="22"/>
-          <w:szCs w:val="22"/>
-        </w:rPr>
-        <w:tab/>
-        <w:t>changed &lt;- False</w:t>
-      </w:r>
-    </w:p>
-    <w:p>
-      <w:pPr>
-        <w:pStyle w:val="NormalWeb"/>
-        <w:spacing w:before="0" w:beforeAutospacing="0" w:after="0" w:afterAutospacing="0"/>
-        <w:textAlignment w:val="baseline"/>
-        <w:rPr>
-          <w:rFonts w:ascii="Courier New" w:hAnsi="Courier New" w:cs="Courier New"/>
-          <w:color w:val="000000"/>
-          <w:sz w:val="22"/>
-          <w:szCs w:val="22"/>
-        </w:rPr>
-      </w:pPr>
-      <w:r>
-        <w:rPr>
-          <w:rFonts w:ascii="Courier New" w:hAnsi="Courier New" w:cs="Courier New"/>
-          <w:color w:val="000000"/>
-          <w:sz w:val="22"/>
-          <w:szCs w:val="22"/>
-        </w:rPr>
-        <w:tab/>
-        <w:t>for data in local_data_set do:</w:t>
-      </w:r>
-    </w:p>
-    <w:p>
-      <w:pPr>
-        <w:pStyle w:val="NormalWeb"/>
-        <w:spacing w:before="0" w:beforeAutospacing="0" w:after="0" w:afterAutospacing="0"/>
-        <w:textAlignment w:val="baseline"/>
-        <w:rPr>
-          <w:rFonts w:ascii="Courier New" w:hAnsi="Courier New" w:cs="Courier New"/>
-          <w:color w:val="000000"/>
-          <w:sz w:val="22"/>
-          <w:szCs w:val="22"/>
-        </w:rPr>
-      </w:pPr>
-      <w:r>
-        <w:rPr>
-          <w:rFonts w:ascii="Courier New" w:hAnsi="Courier New" w:cs="Courier New"/>
-          <w:color w:val="000000"/>
-          <w:sz w:val="22"/>
-          <w:szCs w:val="22"/>
-        </w:rPr>
-        <w:tab/>
-      </w:r>
-      <w:r>
-        <w:rPr>
-          <w:rFonts w:ascii="Courier New" w:hAnsi="Courier New" w:cs="Courier New"/>
-          <w:color w:val="000000"/>
-          <w:sz w:val="22"/>
-          <w:szCs w:val="22"/>
-        </w:rPr>
-        <w:tab/>
-        <w:t>for centroid in centroids:</w:t>
-      </w:r>
-    </w:p>
-    <w:p>
-      <w:pPr>
-        <w:pStyle w:val="NormalWeb"/>
-        <w:spacing w:before="0" w:beforeAutospacing="0" w:after="0" w:afterAutospacing="0"/>
-        <w:textAlignment w:val="baseline"/>
-        <w:rPr>
-          <w:rFonts w:ascii="Courier New" w:hAnsi="Courier New" w:cs="Courier New"/>
-          <w:color w:val="000000"/>
-          <w:sz w:val="22"/>
-          <w:szCs w:val="22"/>
-        </w:rPr>
-      </w:pPr>
-      <w:r>
-        <w:rPr>
-          <w:rFonts w:ascii="Courier New" w:hAnsi="Courier New" w:cs="Courier New"/>
-          <w:color w:val="000000"/>
-          <w:sz w:val="22"/>
-          <w:szCs w:val="22"/>
-        </w:rPr>
-        <w:tab/>
-      </w:r>
-      <w:r>
-        <w:rPr>
-          <w:rFonts w:ascii="Courier New" w:hAnsi="Courier New" w:cs="Courier New"/>
-          <w:color w:val="000000"/>
-          <w:sz w:val="22"/>
-          <w:szCs w:val="22"/>
-        </w:rPr>
-        <w:tab/>
-      </w:r>
-      <w:r>
-        <w:rPr>
-          <w:rFonts w:ascii="Courier New" w:hAnsi="Courier New" w:cs="Courier New"/>
-          <w:color w:val="000000"/>
-          <w:sz w:val="22"/>
-          <w:szCs w:val="22"/>
-        </w:rPr>
-        <w:tab/>
-        <w:t>Distance(local_data_set, centroid)</w:t>
-      </w:r>
-    </w:p>
-    <w:p>
-      <w:pPr>
-        <w:pStyle w:val="NormalWeb"/>
-        <w:spacing w:before="0" w:beforeAutospacing="0" w:after="0" w:afterAutospacing="0"/>
-        <w:textAlignment w:val="baseline"/>
-        <w:rPr>
-          <w:rFonts w:ascii="Courier New" w:hAnsi="Courier New" w:cs="Courier New"/>
-          <w:color w:val="000000"/>
-          <w:sz w:val="22"/>
-          <w:szCs w:val="22"/>
-        </w:rPr>
-      </w:pPr>
-      <w:r>
-        <w:rPr>
-          <w:rFonts w:ascii="Courier New" w:hAnsi="Courier New" w:cs="Courier New"/>
-          <w:color w:val="000000"/>
-          <w:sz w:val="22"/>
-          <w:szCs w:val="22"/>
-        </w:rPr>
-        <w:tab/>
-      </w:r>
-      <w:r>
-        <w:rPr>
-          <w:rFonts w:ascii="Courier New" w:hAnsi="Courier New" w:cs="Courier New"/>
-          <w:color w:val="000000"/>
-          <w:sz w:val="22"/>
-          <w:szCs w:val="22"/>
-        </w:rPr>
-        <w:tab/>
-        <w:t>pick the centroid</w:t>
+      </w:r>
+      <w:proofErr w:type="spellStart"/>
+      <w:r>
+        <w:rPr>
+          <w:rFonts w:ascii="Courier New" w:hAnsi="Courier New" w:cs="Courier New"/>
+          <w:color w:val="000000"/>
+          <w:sz w:val="22"/>
+          <w:szCs w:val="22"/>
+        </w:rPr>
+        <w:t>MPI_Broadcast</w:t>
+      </w:r>
+      <w:proofErr w:type="spellEnd"/>
+      <w:r>
+        <w:rPr>
+          <w:rFonts w:ascii="Courier New" w:hAnsi="Courier New" w:cs="Courier New"/>
+          <w:color w:val="000000"/>
+          <w:sz w:val="22"/>
+          <w:szCs w:val="22"/>
+        </w:rPr>
+        <w:t xml:space="preserve"> centroids</w:t>
+      </w:r>
+    </w:p>
+    <w:p>
+      <w:pPr>
+        <w:pStyle w:val="NormalWeb"/>
+        <w:spacing w:before="0" w:beforeAutospacing="0" w:after="0" w:afterAutospacing="0"/>
+        <w:textAlignment w:val="baseline"/>
+        <w:rPr>
+          <w:rFonts w:ascii="Courier New" w:hAnsi="Courier New" w:cs="Courier New"/>
+          <w:color w:val="000000"/>
+          <w:sz w:val="22"/>
+          <w:szCs w:val="22"/>
+        </w:rPr>
+      </w:pPr>
+      <w:proofErr w:type="gramStart"/>
+      <w:r>
+        <w:rPr>
+          <w:rFonts w:ascii="Courier New" w:hAnsi="Courier New" w:cs="Courier New"/>
+          <w:color w:val="000000"/>
+          <w:sz w:val="22"/>
+          <w:szCs w:val="22"/>
+        </w:rPr>
+        <w:t>repeat</w:t>
+      </w:r>
+      <w:proofErr w:type="gramEnd"/>
+      <w:r>
+        <w:rPr>
+          <w:rFonts w:ascii="Courier New" w:hAnsi="Courier New" w:cs="Courier New"/>
+          <w:color w:val="000000"/>
+          <w:sz w:val="22"/>
+          <w:szCs w:val="22"/>
+        </w:rPr>
+        <w:t xml:space="preserve"> while changed:</w:t>
+      </w:r>
+    </w:p>
+    <w:p>
+      <w:pPr>
+        <w:pStyle w:val="NormalWeb"/>
+        <w:spacing w:before="0" w:beforeAutospacing="0" w:after="0" w:afterAutospacing="0"/>
+        <w:textAlignment w:val="baseline"/>
+        <w:rPr>
+          <w:rFonts w:ascii="Courier New" w:hAnsi="Courier New" w:cs="Courier New"/>
+          <w:color w:val="000000"/>
+          <w:sz w:val="22"/>
+          <w:szCs w:val="22"/>
+        </w:rPr>
+      </w:pPr>
+      <w:r>
+        <w:rPr>
+          <w:rFonts w:ascii="Courier New" w:hAnsi="Courier New" w:cs="Courier New"/>
+          <w:color w:val="000000"/>
+          <w:sz w:val="22"/>
+          <w:szCs w:val="22"/>
+        </w:rPr>
+        <w:tab/>
+      </w:r>
+      <w:proofErr w:type="gramStart"/>
+      <w:r>
+        <w:rPr>
+          <w:rFonts w:ascii="Courier New" w:hAnsi="Courier New" w:cs="Courier New"/>
+          <w:color w:val="000000"/>
+          <w:sz w:val="22"/>
+          <w:szCs w:val="22"/>
+        </w:rPr>
+        <w:t>changed</w:t>
+      </w:r>
+      <w:proofErr w:type="gramEnd"/>
+      <w:r>
+        <w:rPr>
+          <w:rFonts w:ascii="Courier New" w:hAnsi="Courier New" w:cs="Courier New"/>
+          <w:color w:val="000000"/>
+          <w:sz w:val="22"/>
+          <w:szCs w:val="22"/>
+        </w:rPr>
+        <w:t xml:space="preserve"> &lt;- False</w:t>
+      </w:r>
+    </w:p>
+    <w:p>
+      <w:pPr>
+        <w:pStyle w:val="NormalWeb"/>
+        <w:spacing w:before="0" w:beforeAutospacing="0" w:after="0" w:afterAutospacing="0"/>
+        <w:textAlignment w:val="baseline"/>
+        <w:rPr>
+          <w:rFonts w:ascii="Courier New" w:hAnsi="Courier New" w:cs="Courier New"/>
+          <w:color w:val="000000"/>
+          <w:sz w:val="22"/>
+          <w:szCs w:val="22"/>
+        </w:rPr>
+      </w:pPr>
+      <w:r>
+        <w:rPr>
+          <w:rFonts w:ascii="Courier New" w:hAnsi="Courier New" w:cs="Courier New"/>
+          <w:color w:val="000000"/>
+          <w:sz w:val="22"/>
+          <w:szCs w:val="22"/>
+        </w:rPr>
+        <w:tab/>
+      </w:r>
+      <w:proofErr w:type="gramStart"/>
+      <w:r>
+        <w:rPr>
+          <w:rFonts w:ascii="Courier New" w:hAnsi="Courier New" w:cs="Courier New"/>
+          <w:color w:val="000000"/>
+          <w:sz w:val="22"/>
+          <w:szCs w:val="22"/>
+        </w:rPr>
+        <w:t>for</w:t>
+      </w:r>
+      <w:proofErr w:type="gramEnd"/>
+      <w:r>
+        <w:rPr>
+          <w:rFonts w:ascii="Courier New" w:hAnsi="Courier New" w:cs="Courier New"/>
+          <w:color w:val="000000"/>
+          <w:sz w:val="22"/>
+          <w:szCs w:val="22"/>
+        </w:rPr>
+        <w:t xml:space="preserve"> data in </w:t>
+      </w:r>
+      <w:proofErr w:type="spellStart"/>
+      <w:r>
+        <w:rPr>
+          <w:rFonts w:ascii="Courier New" w:hAnsi="Courier New" w:cs="Courier New"/>
+          <w:color w:val="000000"/>
+          <w:sz w:val="22"/>
+          <w:szCs w:val="22"/>
+        </w:rPr>
+        <w:t>local_data_set</w:t>
+      </w:r>
+      <w:proofErr w:type="spellEnd"/>
+      <w:r>
+        <w:rPr>
+          <w:rFonts w:ascii="Courier New" w:hAnsi="Courier New" w:cs="Courier New"/>
+          <w:color w:val="000000"/>
+          <w:sz w:val="22"/>
+          <w:szCs w:val="22"/>
+        </w:rPr>
+        <w:t xml:space="preserve"> do:</w:t>
+      </w:r>
+    </w:p>
+    <w:p>
+      <w:pPr>
+        <w:pStyle w:val="NormalWeb"/>
+        <w:spacing w:before="0" w:beforeAutospacing="0" w:after="0" w:afterAutospacing="0"/>
+        <w:textAlignment w:val="baseline"/>
+        <w:rPr>
+          <w:rFonts w:ascii="Courier New" w:hAnsi="Courier New" w:cs="Courier New"/>
+          <w:color w:val="000000"/>
+          <w:sz w:val="22"/>
+          <w:szCs w:val="22"/>
+        </w:rPr>
+      </w:pPr>
+      <w:r>
+        <w:rPr>
+          <w:rFonts w:ascii="Courier New" w:hAnsi="Courier New" w:cs="Courier New"/>
+          <w:color w:val="000000"/>
+          <w:sz w:val="22"/>
+          <w:szCs w:val="22"/>
+        </w:rPr>
+        <w:tab/>
+      </w:r>
+      <w:r>
+        <w:rPr>
+          <w:rFonts w:ascii="Courier New" w:hAnsi="Courier New" w:cs="Courier New"/>
+          <w:color w:val="000000"/>
+          <w:sz w:val="22"/>
+          <w:szCs w:val="22"/>
+        </w:rPr>
+        <w:tab/>
+      </w:r>
+      <w:proofErr w:type="gramStart"/>
+      <w:r>
+        <w:rPr>
+          <w:rFonts w:ascii="Courier New" w:hAnsi="Courier New" w:cs="Courier New"/>
+          <w:color w:val="000000"/>
+          <w:sz w:val="22"/>
+          <w:szCs w:val="22"/>
+        </w:rPr>
+        <w:t>for</w:t>
+      </w:r>
+      <w:proofErr w:type="gramEnd"/>
+      <w:r>
+        <w:rPr>
+          <w:rFonts w:ascii="Courier New" w:hAnsi="Courier New" w:cs="Courier New"/>
+          <w:color w:val="000000"/>
+          <w:sz w:val="22"/>
+          <w:szCs w:val="22"/>
+        </w:rPr>
+        <w:t xml:space="preserve"> centroid in centroids:</w:t>
+      </w:r>
+    </w:p>
+    <w:p>
+      <w:pPr>
+        <w:pStyle w:val="NormalWeb"/>
+        <w:spacing w:before="0" w:beforeAutospacing="0" w:after="0" w:afterAutospacing="0"/>
+        <w:textAlignment w:val="baseline"/>
+        <w:rPr>
+          <w:rFonts w:ascii="Courier New" w:hAnsi="Courier New" w:cs="Courier New"/>
+          <w:color w:val="000000"/>
+          <w:sz w:val="22"/>
+          <w:szCs w:val="22"/>
+        </w:rPr>
+      </w:pPr>
+      <w:r>
+        <w:rPr>
+          <w:rFonts w:ascii="Courier New" w:hAnsi="Courier New" w:cs="Courier New"/>
+          <w:color w:val="000000"/>
+          <w:sz w:val="22"/>
+          <w:szCs w:val="22"/>
+        </w:rPr>
+        <w:tab/>
+      </w:r>
+      <w:r>
+        <w:rPr>
+          <w:rFonts w:ascii="Courier New" w:hAnsi="Courier New" w:cs="Courier New"/>
+          <w:color w:val="000000"/>
+          <w:sz w:val="22"/>
+          <w:szCs w:val="22"/>
+        </w:rPr>
+        <w:tab/>
+      </w:r>
+      <w:r>
+        <w:rPr>
+          <w:rFonts w:ascii="Courier New" w:hAnsi="Courier New" w:cs="Courier New"/>
+          <w:color w:val="000000"/>
+          <w:sz w:val="22"/>
+          <w:szCs w:val="22"/>
+        </w:rPr>
+        <w:tab/>
+      </w:r>
+      <w:proofErr w:type="gramStart"/>
+      <w:r>
+        <w:rPr>
+          <w:rFonts w:ascii="Courier New" w:hAnsi="Courier New" w:cs="Courier New"/>
+          <w:color w:val="000000"/>
+          <w:sz w:val="22"/>
+          <w:szCs w:val="22"/>
+        </w:rPr>
+        <w:t>Distance(</w:t>
+      </w:r>
+      <w:proofErr w:type="spellStart"/>
+      <w:proofErr w:type="gramEnd"/>
+      <w:r>
+        <w:rPr>
+          <w:rFonts w:ascii="Courier New" w:hAnsi="Courier New" w:cs="Courier New"/>
+          <w:color w:val="000000"/>
+          <w:sz w:val="22"/>
+          <w:szCs w:val="22"/>
+        </w:rPr>
+        <w:t>local_data_set</w:t>
+      </w:r>
+      <w:proofErr w:type="spellEnd"/>
+      <w:r>
+        <w:rPr>
+          <w:rFonts w:ascii="Courier New" w:hAnsi="Courier New" w:cs="Courier New"/>
+          <w:color w:val="000000"/>
+          <w:sz w:val="22"/>
+          <w:szCs w:val="22"/>
+        </w:rPr>
+        <w:t>, centroid)</w:t>
+      </w:r>
+    </w:p>
+    <w:p>
+      <w:pPr>
+        <w:pStyle w:val="NormalWeb"/>
+        <w:spacing w:before="0" w:beforeAutospacing="0" w:after="0" w:afterAutospacing="0"/>
+        <w:textAlignment w:val="baseline"/>
+        <w:rPr>
+          <w:rFonts w:ascii="Courier New" w:hAnsi="Courier New" w:cs="Courier New"/>
+          <w:color w:val="000000"/>
+          <w:sz w:val="22"/>
+          <w:szCs w:val="22"/>
+        </w:rPr>
+      </w:pPr>
+      <w:r>
+        <w:rPr>
+          <w:rFonts w:ascii="Courier New" w:hAnsi="Courier New" w:cs="Courier New"/>
+          <w:color w:val="000000"/>
+          <w:sz w:val="22"/>
+          <w:szCs w:val="22"/>
+        </w:rPr>
+        <w:tab/>
+      </w:r>
+      <w:r>
+        <w:rPr>
+          <w:rFonts w:ascii="Courier New" w:hAnsi="Courier New" w:cs="Courier New"/>
+          <w:color w:val="000000"/>
+          <w:sz w:val="22"/>
+          <w:szCs w:val="22"/>
+        </w:rPr>
+        <w:tab/>
+      </w:r>
+      <w:proofErr w:type="gramStart"/>
+      <w:r>
+        <w:rPr>
+          <w:rFonts w:ascii="Courier New" w:hAnsi="Courier New" w:cs="Courier New"/>
+          <w:color w:val="000000"/>
+          <w:sz w:val="22"/>
+          <w:szCs w:val="22"/>
+        </w:rPr>
+        <w:t>pick</w:t>
+      </w:r>
+      <w:proofErr w:type="gramEnd"/>
+      <w:r>
+        <w:rPr>
+          <w:rFonts w:ascii="Courier New" w:hAnsi="Courier New" w:cs="Courier New"/>
+          <w:color w:val="000000"/>
+          <w:sz w:val="22"/>
+          <w:szCs w:val="22"/>
+        </w:rPr>
+        <w:t xml:space="preserve"> the centroid</w:t>
       </w:r>
       <w:r>
         <w:rPr>
@@ -2640,29 +3128,68 @@
           <w:szCs w:val="22"/>
         </w:rPr>
         <w:tab/>
-        <w:t>assign the data to this cluster</w:t>
-      </w:r>
-    </w:p>
-    <w:p>
-      <w:pPr>
-        <w:pStyle w:val="NormalWeb"/>
-        <w:spacing w:before="0" w:beforeAutospacing="0" w:after="0" w:afterAutospacing="0"/>
-        <w:textAlignment w:val="baseline"/>
-        <w:rPr>
-          <w:rFonts w:ascii="Courier New" w:hAnsi="Courier New" w:cs="Courier New"/>
-          <w:color w:val="000000"/>
-          <w:sz w:val="22"/>
-          <w:szCs w:val="22"/>
-        </w:rPr>
-      </w:pPr>
-      <w:r>
-        <w:rPr>
-          <w:rFonts w:ascii="Courier New" w:hAnsi="Courier New" w:cs="Courier New"/>
-          <w:color w:val="000000"/>
-          <w:sz w:val="22"/>
-          <w:szCs w:val="22"/>
-        </w:rPr>
-        <w:t xml:space="preserve">     for each cluster</w:t>
+      </w:r>
+      <w:proofErr w:type="gramStart"/>
+      <w:r>
+        <w:rPr>
+          <w:rFonts w:ascii="Courier New" w:hAnsi="Courier New" w:cs="Courier New"/>
+          <w:color w:val="000000"/>
+          <w:sz w:val="22"/>
+          <w:szCs w:val="22"/>
+        </w:rPr>
+        <w:t>assign</w:t>
+      </w:r>
+      <w:proofErr w:type="gramEnd"/>
+      <w:r>
+        <w:rPr>
+          <w:rFonts w:ascii="Courier New" w:hAnsi="Courier New" w:cs="Courier New"/>
+          <w:color w:val="000000"/>
+          <w:sz w:val="22"/>
+          <w:szCs w:val="22"/>
+        </w:rPr>
+        <w:t xml:space="preserve"> the data to this cluster</w:t>
+      </w:r>
+    </w:p>
+    <w:p>
+      <w:pPr>
+        <w:pStyle w:val="NormalWeb"/>
+        <w:spacing w:before="0" w:beforeAutospacing="0" w:after="0" w:afterAutospacing="0"/>
+        <w:textAlignment w:val="baseline"/>
+        <w:rPr>
+          <w:rFonts w:ascii="Courier New" w:hAnsi="Courier New" w:cs="Courier New"/>
+          <w:color w:val="000000"/>
+          <w:sz w:val="22"/>
+          <w:szCs w:val="22"/>
+        </w:rPr>
+      </w:pPr>
+      <w:r>
+        <w:rPr>
+          <w:rFonts w:ascii="Courier New" w:hAnsi="Courier New" w:cs="Courier New"/>
+          <w:color w:val="000000"/>
+          <w:sz w:val="22"/>
+          <w:szCs w:val="22"/>
+        </w:rPr>
+        <w:t xml:space="preserve">     </w:t>
+      </w:r>
+      <w:proofErr w:type="gramStart"/>
+      <w:r>
+        <w:rPr>
+          <w:rFonts w:ascii="Courier New" w:hAnsi="Courier New" w:cs="Courier New"/>
+          <w:color w:val="000000"/>
+          <w:sz w:val="22"/>
+          <w:szCs w:val="22"/>
+        </w:rPr>
+        <w:t>for</w:t>
+      </w:r>
+      <w:proofErr w:type="gramEnd"/>
+      <w:r>
+        <w:rPr>
+          <w:rFonts w:ascii="Courier New" w:hAnsi="Courier New" w:cs="Courier New"/>
+          <w:color w:val="000000"/>
+          <w:sz w:val="22"/>
+          <w:szCs w:val="22"/>
+        </w:rPr>
+        <w:t xml:space="preserve"> each cluster</w:t>
       </w:r>
       <w:r>
         <w:rPr>
@@ -2703,553 +3230,993 @@
           <w:szCs w:val="22"/>
         </w:rPr>
         <w:tab/>
-        <w:t>for each position in DAN strand do:</w:t>
-      </w:r>
-    </w:p>
-    <w:p>
-      <w:pPr>
-        <w:pStyle w:val="NormalWeb"/>
-        <w:spacing w:before="0" w:beforeAutospacing="0" w:after="0" w:afterAutospacing="0"/>
-        <w:textAlignment w:val="baseline"/>
-        <w:rPr>
-          <w:rFonts w:ascii="Courier New" w:hAnsi="Courier New" w:cs="Courier New"/>
-          <w:color w:val="000000"/>
-          <w:sz w:val="22"/>
-          <w:szCs w:val="22"/>
-        </w:rPr>
-      </w:pPr>
-      <w:r>
-        <w:rPr>
-          <w:rFonts w:ascii="Courier New" w:hAnsi="Courier New" w:cs="Courier New"/>
-          <w:color w:val="000000"/>
-          <w:sz w:val="22"/>
-          <w:szCs w:val="22"/>
-        </w:rPr>
-        <w:tab/>
-      </w:r>
-      <w:r>
-        <w:rPr>
-          <w:rFonts w:ascii="Courier New" w:hAnsi="Courier New" w:cs="Courier New"/>
-          <w:color w:val="000000"/>
-          <w:sz w:val="22"/>
-          <w:szCs w:val="22"/>
-        </w:rPr>
-        <w:tab/>
-      </w:r>
-      <w:r>
-        <w:rPr>
-          <w:rFonts w:ascii="Courier New" w:hAnsi="Courier New" w:cs="Courier New"/>
-          <w:color w:val="000000"/>
-          <w:sz w:val="22"/>
-          <w:szCs w:val="22"/>
-        </w:rPr>
-        <w:tab/>
-        <w:t>for each data in local_data_set:</w:t>
-      </w:r>
-    </w:p>
-    <w:p>
-      <w:pPr>
-        <w:pStyle w:val="NormalWeb"/>
-        <w:spacing w:before="0" w:beforeAutospacing="0" w:after="0" w:afterAutospacing="0"/>
-        <w:textAlignment w:val="baseline"/>
-        <w:rPr>
-          <w:rFonts w:ascii="Courier New" w:hAnsi="Courier New" w:cs="Courier New"/>
-          <w:color w:val="000000"/>
-          <w:sz w:val="22"/>
-          <w:szCs w:val="22"/>
-        </w:rPr>
-      </w:pPr>
-      <w:r>
-        <w:rPr>
-          <w:rFonts w:ascii="Courier New" w:hAnsi="Courier New" w:cs="Courier New"/>
-          <w:color w:val="000000"/>
-          <w:sz w:val="22"/>
-          <w:szCs w:val="22"/>
-        </w:rPr>
-        <w:tab/>
-      </w:r>
-      <w:r>
-        <w:rPr>
-          <w:rFonts w:ascii="Courier New" w:hAnsi="Courier New" w:cs="Courier New"/>
-          <w:color w:val="000000"/>
-          <w:sz w:val="22"/>
-          <w:szCs w:val="22"/>
-        </w:rPr>
-        <w:tab/>
-      </w:r>
-      <w:r>
-        <w:rPr>
-          <w:rFonts w:ascii="Courier New" w:hAnsi="Courier New" w:cs="Courier New"/>
-          <w:color w:val="000000"/>
-          <w:sz w:val="22"/>
-          <w:szCs w:val="22"/>
-        </w:rPr>
-        <w:tab/>
-      </w:r>
-      <w:r>
-        <w:rPr>
-          <w:rFonts w:ascii="Courier New" w:hAnsi="Courier New" w:cs="Courier New"/>
-          <w:color w:val="000000"/>
-          <w:sz w:val="22"/>
-          <w:szCs w:val="22"/>
-        </w:rPr>
-        <w:tab/>
-        <w:t>if this position == ‘A’: countA++;</w:t>
-      </w:r>
-    </w:p>
-    <w:p>
-      <w:pPr>
-        <w:pStyle w:val="NormalWeb"/>
-        <w:spacing w:before="0" w:beforeAutospacing="0" w:after="0" w:afterAutospacing="0"/>
-        <w:textAlignment w:val="baseline"/>
-        <w:rPr>
-          <w:rFonts w:ascii="Courier New" w:hAnsi="Courier New" w:cs="Courier New"/>
-          <w:color w:val="000000"/>
-          <w:sz w:val="22"/>
-          <w:szCs w:val="22"/>
-        </w:rPr>
-      </w:pPr>
-      <w:r>
-        <w:rPr>
-          <w:rFonts w:ascii="Courier New" w:hAnsi="Courier New" w:cs="Courier New"/>
-          <w:color w:val="000000"/>
-          <w:sz w:val="22"/>
-          <w:szCs w:val="22"/>
-        </w:rPr>
-        <w:tab/>
-      </w:r>
-      <w:r>
-        <w:rPr>
-          <w:rFonts w:ascii="Courier New" w:hAnsi="Courier New" w:cs="Courier New"/>
-          <w:color w:val="000000"/>
-          <w:sz w:val="22"/>
-          <w:szCs w:val="22"/>
-        </w:rPr>
-        <w:tab/>
-      </w:r>
-      <w:r>
-        <w:rPr>
-          <w:rFonts w:ascii="Courier New" w:hAnsi="Courier New" w:cs="Courier New"/>
-          <w:color w:val="000000"/>
-          <w:sz w:val="22"/>
-          <w:szCs w:val="22"/>
-        </w:rPr>
-        <w:tab/>
-      </w:r>
-      <w:r>
-        <w:rPr>
-          <w:rFonts w:ascii="Courier New" w:hAnsi="Courier New" w:cs="Courier New"/>
-          <w:color w:val="000000"/>
-          <w:sz w:val="22"/>
-          <w:szCs w:val="22"/>
-        </w:rPr>
-        <w:tab/>
-        <w:t>if this position == ‘G’: countG++;</w:t>
-      </w:r>
-    </w:p>
-    <w:p>
-      <w:pPr>
-        <w:pStyle w:val="NormalWeb"/>
-        <w:spacing w:before="0" w:beforeAutospacing="0" w:after="0" w:afterAutospacing="0"/>
-        <w:textAlignment w:val="baseline"/>
-        <w:rPr>
-          <w:rFonts w:ascii="Courier New" w:hAnsi="Courier New" w:cs="Courier New"/>
-          <w:color w:val="000000"/>
-          <w:sz w:val="22"/>
-          <w:szCs w:val="22"/>
-        </w:rPr>
-      </w:pPr>
-      <w:r>
-        <w:rPr>
-          <w:rFonts w:ascii="Courier New" w:hAnsi="Courier New" w:cs="Courier New"/>
-          <w:color w:val="000000"/>
-          <w:sz w:val="22"/>
-          <w:szCs w:val="22"/>
-        </w:rPr>
-        <w:tab/>
-      </w:r>
-      <w:r>
-        <w:rPr>
-          <w:rFonts w:ascii="Courier New" w:hAnsi="Courier New" w:cs="Courier New"/>
-          <w:color w:val="000000"/>
-          <w:sz w:val="22"/>
-          <w:szCs w:val="22"/>
-        </w:rPr>
-        <w:tab/>
-      </w:r>
-      <w:r>
-        <w:rPr>
-          <w:rFonts w:ascii="Courier New" w:hAnsi="Courier New" w:cs="Courier New"/>
-          <w:color w:val="000000"/>
-          <w:sz w:val="22"/>
-          <w:szCs w:val="22"/>
-        </w:rPr>
-        <w:tab/>
-      </w:r>
-      <w:r>
-        <w:rPr>
-          <w:rFonts w:ascii="Courier New" w:hAnsi="Courier New" w:cs="Courier New"/>
-          <w:color w:val="000000"/>
-          <w:sz w:val="22"/>
-          <w:szCs w:val="22"/>
-        </w:rPr>
-        <w:tab/>
-        <w:t>if this position == ‘C’: countC++;</w:t>
-      </w:r>
-    </w:p>
-    <w:p>
-      <w:pPr>
-        <w:pStyle w:val="NormalWeb"/>
-        <w:spacing w:before="0" w:beforeAutospacing="0" w:after="0" w:afterAutospacing="0"/>
-        <w:textAlignment w:val="baseline"/>
-        <w:rPr>
-          <w:rFonts w:ascii="Courier New" w:hAnsi="Courier New" w:cs="Courier New"/>
-          <w:color w:val="000000"/>
-          <w:sz w:val="22"/>
-          <w:szCs w:val="22"/>
-        </w:rPr>
-      </w:pPr>
-      <w:r>
-        <w:rPr>
-          <w:rFonts w:ascii="Courier New" w:hAnsi="Courier New" w:cs="Courier New"/>
-          <w:color w:val="000000"/>
-          <w:sz w:val="22"/>
-          <w:szCs w:val="22"/>
-        </w:rPr>
-        <w:tab/>
-      </w:r>
-      <w:r>
-        <w:rPr>
-          <w:rFonts w:ascii="Courier New" w:hAnsi="Courier New" w:cs="Courier New"/>
-          <w:color w:val="000000"/>
-          <w:sz w:val="22"/>
-          <w:szCs w:val="22"/>
-        </w:rPr>
-        <w:tab/>
-      </w:r>
-      <w:r>
-        <w:rPr>
-          <w:rFonts w:ascii="Courier New" w:hAnsi="Courier New" w:cs="Courier New"/>
-          <w:color w:val="000000"/>
-          <w:sz w:val="22"/>
-          <w:szCs w:val="22"/>
-        </w:rPr>
-        <w:tab/>
-      </w:r>
-      <w:r>
-        <w:rPr>
-          <w:rFonts w:ascii="Courier New" w:hAnsi="Courier New" w:cs="Courier New"/>
-          <w:color w:val="000000"/>
-          <w:sz w:val="22"/>
-          <w:szCs w:val="22"/>
-        </w:rPr>
-        <w:tab/>
-        <w:t>if this position == ‘T’: countT++;</w:t>
-      </w:r>
-    </w:p>
-    <w:p>
-      <w:pPr>
-        <w:pStyle w:val="NormalWeb"/>
-        <w:spacing w:before="0" w:beforeAutospacing="0" w:after="0" w:afterAutospacing="0"/>
-        <w:textAlignment w:val="baseline"/>
-        <w:rPr>
-          <w:rFonts w:ascii="Courier New" w:hAnsi="Courier New" w:cs="Courier New"/>
-          <w:color w:val="000000"/>
-          <w:sz w:val="22"/>
-          <w:szCs w:val="22"/>
-        </w:rPr>
-      </w:pPr>
-      <w:r>
-        <w:rPr>
-          <w:rFonts w:ascii="Courier New" w:hAnsi="Courier New" w:cs="Courier New"/>
-          <w:color w:val="000000"/>
-          <w:sz w:val="22"/>
-          <w:szCs w:val="22"/>
-        </w:rPr>
-        <w:tab/>
-      </w:r>
-      <w:r>
-        <w:rPr>
-          <w:rFonts w:ascii="Courier New" w:hAnsi="Courier New" w:cs="Courier New"/>
-          <w:color w:val="000000"/>
-          <w:sz w:val="22"/>
-          <w:szCs w:val="22"/>
-        </w:rPr>
-        <w:tab/>
-      </w:r>
-      <w:r>
-        <w:rPr>
-          <w:rFonts w:ascii="Courier New" w:hAnsi="Courier New" w:cs="Courier New"/>
-          <w:color w:val="000000"/>
-          <w:sz w:val="22"/>
-          <w:szCs w:val="22"/>
-        </w:rPr>
-        <w:tab/>
-        <w:t>MPI_Reduce countA to 0</w:t>
-      </w:r>
-    </w:p>
-    <w:p>
-      <w:pPr>
-        <w:pStyle w:val="NormalWeb"/>
-        <w:spacing w:before="0" w:beforeAutospacing="0" w:after="0" w:afterAutospacing="0"/>
-        <w:textAlignment w:val="baseline"/>
-        <w:rPr>
-          <w:rFonts w:ascii="Courier New" w:hAnsi="Courier New" w:cs="Courier New"/>
-          <w:color w:val="000000"/>
-          <w:sz w:val="22"/>
-          <w:szCs w:val="22"/>
-        </w:rPr>
-      </w:pPr>
-      <w:r>
-        <w:rPr>
-          <w:rFonts w:ascii="Courier New" w:hAnsi="Courier New" w:cs="Courier New"/>
-          <w:color w:val="000000"/>
-          <w:sz w:val="22"/>
-          <w:szCs w:val="22"/>
-        </w:rPr>
-        <w:tab/>
-      </w:r>
-      <w:r>
-        <w:rPr>
-          <w:rFonts w:ascii="Courier New" w:hAnsi="Courier New" w:cs="Courier New"/>
-          <w:color w:val="000000"/>
-          <w:sz w:val="22"/>
-          <w:szCs w:val="22"/>
-        </w:rPr>
-        <w:tab/>
-      </w:r>
-      <w:r>
-        <w:rPr>
-          <w:rFonts w:ascii="Courier New" w:hAnsi="Courier New" w:cs="Courier New"/>
-          <w:color w:val="000000"/>
-          <w:sz w:val="22"/>
-          <w:szCs w:val="22"/>
-        </w:rPr>
-        <w:tab/>
-        <w:t>MPI_Reduce countG to 0</w:t>
-      </w:r>
-    </w:p>
-    <w:p>
-      <w:pPr>
-        <w:pStyle w:val="NormalWeb"/>
-        <w:spacing w:before="0" w:beforeAutospacing="0" w:after="0" w:afterAutospacing="0"/>
-        <w:textAlignment w:val="baseline"/>
-        <w:rPr>
-          <w:rFonts w:ascii="Courier New" w:hAnsi="Courier New" w:cs="Courier New"/>
-          <w:color w:val="000000"/>
-          <w:sz w:val="22"/>
-          <w:szCs w:val="22"/>
-        </w:rPr>
-      </w:pPr>
-      <w:r>
-        <w:rPr>
-          <w:rFonts w:ascii="Courier New" w:hAnsi="Courier New" w:cs="Courier New"/>
-          <w:color w:val="000000"/>
-          <w:sz w:val="22"/>
-          <w:szCs w:val="22"/>
-        </w:rPr>
-        <w:tab/>
-      </w:r>
-      <w:r>
-        <w:rPr>
-          <w:rFonts w:ascii="Courier New" w:hAnsi="Courier New" w:cs="Courier New"/>
-          <w:color w:val="000000"/>
-          <w:sz w:val="22"/>
-          <w:szCs w:val="22"/>
-        </w:rPr>
-        <w:tab/>
-      </w:r>
-      <w:r>
-        <w:rPr>
-          <w:rFonts w:ascii="Courier New" w:hAnsi="Courier New" w:cs="Courier New"/>
-          <w:color w:val="000000"/>
-          <w:sz w:val="22"/>
-          <w:szCs w:val="22"/>
-        </w:rPr>
-        <w:tab/>
-        <w:t>MPI_Reduce countC to 0</w:t>
-      </w:r>
-    </w:p>
-    <w:p>
-      <w:pPr>
-        <w:pStyle w:val="NormalWeb"/>
-        <w:spacing w:before="0" w:beforeAutospacing="0" w:after="0" w:afterAutospacing="0"/>
-        <w:textAlignment w:val="baseline"/>
-        <w:rPr>
-          <w:rFonts w:ascii="Courier New" w:hAnsi="Courier New" w:cs="Courier New"/>
-          <w:color w:val="000000"/>
-          <w:sz w:val="22"/>
-          <w:szCs w:val="22"/>
-        </w:rPr>
-      </w:pPr>
-      <w:r>
-        <w:rPr>
-          <w:rFonts w:ascii="Courier New" w:hAnsi="Courier New" w:cs="Courier New"/>
-          <w:color w:val="000000"/>
-          <w:sz w:val="22"/>
-          <w:szCs w:val="22"/>
-        </w:rPr>
-        <w:tab/>
-      </w:r>
-      <w:r>
-        <w:rPr>
-          <w:rFonts w:ascii="Courier New" w:hAnsi="Courier New" w:cs="Courier New"/>
-          <w:color w:val="000000"/>
-          <w:sz w:val="22"/>
-          <w:szCs w:val="22"/>
-        </w:rPr>
-        <w:tab/>
-      </w:r>
-      <w:r>
-        <w:rPr>
-          <w:rFonts w:ascii="Courier New" w:hAnsi="Courier New" w:cs="Courier New"/>
-          <w:color w:val="000000"/>
-          <w:sz w:val="22"/>
-          <w:szCs w:val="22"/>
-        </w:rPr>
-        <w:tab/>
-        <w:t>MPI_Reduce countT to 0</w:t>
-      </w:r>
-    </w:p>
-    <w:p>
-      <w:pPr>
-        <w:pStyle w:val="NormalWeb"/>
-        <w:spacing w:before="0" w:beforeAutospacing="0" w:after="0" w:afterAutospacing="0"/>
-        <w:textAlignment w:val="baseline"/>
-        <w:rPr>
-          <w:rFonts w:ascii="Courier New" w:hAnsi="Courier New" w:cs="Courier New"/>
-          <w:color w:val="000000"/>
-          <w:sz w:val="22"/>
-          <w:szCs w:val="22"/>
-        </w:rPr>
-      </w:pPr>
-      <w:r>
-        <w:rPr>
-          <w:rFonts w:ascii="Courier New" w:hAnsi="Courier New" w:cs="Courier New"/>
-          <w:color w:val="000000"/>
-          <w:sz w:val="22"/>
-          <w:szCs w:val="22"/>
-        </w:rPr>
-        <w:tab/>
-      </w:r>
-      <w:r>
-        <w:rPr>
-          <w:rFonts w:ascii="Courier New" w:hAnsi="Courier New" w:cs="Courier New"/>
-          <w:color w:val="000000"/>
-          <w:sz w:val="22"/>
-          <w:szCs w:val="22"/>
-        </w:rPr>
-        <w:tab/>
-      </w:r>
-      <w:r>
-        <w:rPr>
-          <w:rFonts w:ascii="Courier New" w:hAnsi="Courier New" w:cs="Courier New"/>
-          <w:color w:val="000000"/>
-          <w:sz w:val="22"/>
-          <w:szCs w:val="22"/>
-        </w:rPr>
-        <w:tab/>
-        <w:t>If (!rank):</w:t>
-      </w:r>
-    </w:p>
-    <w:p>
-      <w:pPr>
-        <w:pStyle w:val="NormalWeb"/>
-        <w:spacing w:before="0" w:beforeAutospacing="0" w:after="0" w:afterAutospacing="0"/>
-        <w:textAlignment w:val="baseline"/>
-        <w:rPr>
-          <w:rFonts w:ascii="Courier New" w:hAnsi="Courier New" w:cs="Courier New"/>
-          <w:color w:val="000000"/>
-          <w:sz w:val="22"/>
-          <w:szCs w:val="22"/>
-        </w:rPr>
-      </w:pPr>
-      <w:r>
-        <w:rPr>
-          <w:rFonts w:ascii="Courier New" w:hAnsi="Courier New" w:cs="Courier New"/>
-          <w:color w:val="000000"/>
-          <w:sz w:val="22"/>
-          <w:szCs w:val="22"/>
-        </w:rPr>
-        <w:tab/>
-      </w:r>
-      <w:r>
-        <w:rPr>
-          <w:rFonts w:ascii="Courier New" w:hAnsi="Courier New" w:cs="Courier New"/>
-          <w:color w:val="000000"/>
-          <w:sz w:val="22"/>
-          <w:szCs w:val="22"/>
-        </w:rPr>
-        <w:tab/>
-      </w:r>
-      <w:r>
-        <w:rPr>
-          <w:rFonts w:ascii="Courier New" w:hAnsi="Courier New" w:cs="Courier New"/>
-          <w:color w:val="000000"/>
-          <w:sz w:val="22"/>
-          <w:szCs w:val="22"/>
-        </w:rPr>
-        <w:tab/>
-      </w:r>
-      <w:r>
-        <w:rPr>
-          <w:rFonts w:ascii="Courier New" w:hAnsi="Courier New" w:cs="Courier New"/>
-          <w:color w:val="000000"/>
-          <w:sz w:val="22"/>
-          <w:szCs w:val="22"/>
-        </w:rPr>
-        <w:tab/>
-        <w:t>Pick from {A,G,C,T} which has the highest count</w:t>
-      </w:r>
-    </w:p>
-    <w:p>
-      <w:pPr>
-        <w:pStyle w:val="NormalWeb"/>
-        <w:spacing w:before="0" w:beforeAutospacing="0" w:after="0" w:afterAutospacing="0"/>
-        <w:textAlignment w:val="baseline"/>
-        <w:rPr>
-          <w:rFonts w:ascii="Courier New" w:hAnsi="Courier New" w:cs="Courier New"/>
-          <w:color w:val="000000"/>
-          <w:sz w:val="22"/>
-          <w:szCs w:val="22"/>
-        </w:rPr>
-      </w:pPr>
-      <w:r>
-        <w:rPr>
-          <w:rFonts w:ascii="Courier New" w:hAnsi="Courier New" w:cs="Courier New"/>
-          <w:color w:val="000000"/>
-          <w:sz w:val="22"/>
-          <w:szCs w:val="22"/>
-        </w:rPr>
-        <w:tab/>
-      </w:r>
-      <w:r>
-        <w:rPr>
-          <w:rFonts w:ascii="Courier New" w:hAnsi="Courier New" w:cs="Courier New"/>
-          <w:color w:val="000000"/>
-          <w:sz w:val="22"/>
-          <w:szCs w:val="22"/>
-        </w:rPr>
-        <w:tab/>
-      </w:r>
-      <w:r>
-        <w:rPr>
-          <w:rFonts w:ascii="Courier New" w:hAnsi="Courier New" w:cs="Courier New"/>
-          <w:color w:val="000000"/>
-          <w:sz w:val="22"/>
-          <w:szCs w:val="22"/>
-        </w:rPr>
-        <w:tab/>
-      </w:r>
-      <w:r>
-        <w:rPr>
-          <w:rFonts w:ascii="Courier New" w:hAnsi="Courier New" w:cs="Courier New"/>
-          <w:color w:val="000000"/>
-          <w:sz w:val="22"/>
-          <w:szCs w:val="22"/>
-        </w:rPr>
-        <w:tab/>
-        <w:t>Newmean[this position] &lt;- the pick</w:t>
+      </w:r>
+      <w:proofErr w:type="gramStart"/>
+      <w:r>
+        <w:rPr>
+          <w:rFonts w:ascii="Courier New" w:hAnsi="Courier New" w:cs="Courier New"/>
+          <w:color w:val="000000"/>
+          <w:sz w:val="22"/>
+          <w:szCs w:val="22"/>
+        </w:rPr>
+        <w:t>for</w:t>
+      </w:r>
+      <w:proofErr w:type="gramEnd"/>
+      <w:r>
+        <w:rPr>
+          <w:rFonts w:ascii="Courier New" w:hAnsi="Courier New" w:cs="Courier New"/>
+          <w:color w:val="000000"/>
+          <w:sz w:val="22"/>
+          <w:szCs w:val="22"/>
+        </w:rPr>
+        <w:t xml:space="preserve"> each position in DAN strand do:</w:t>
+      </w:r>
+    </w:p>
+    <w:p>
+      <w:pPr>
+        <w:pStyle w:val="NormalWeb"/>
+        <w:spacing w:before="0" w:beforeAutospacing="0" w:after="0" w:afterAutospacing="0"/>
+        <w:textAlignment w:val="baseline"/>
+        <w:rPr>
+          <w:rFonts w:ascii="Courier New" w:hAnsi="Courier New" w:cs="Courier New"/>
+          <w:color w:val="000000"/>
+          <w:sz w:val="22"/>
+          <w:szCs w:val="22"/>
+        </w:rPr>
+      </w:pPr>
+      <w:r>
+        <w:rPr>
+          <w:rFonts w:ascii="Courier New" w:hAnsi="Courier New" w:cs="Courier New"/>
+          <w:color w:val="000000"/>
+          <w:sz w:val="22"/>
+          <w:szCs w:val="22"/>
+        </w:rPr>
+        <w:tab/>
+      </w:r>
+      <w:r>
+        <w:rPr>
+          <w:rFonts w:ascii="Courier New" w:hAnsi="Courier New" w:cs="Courier New"/>
+          <w:color w:val="000000"/>
+          <w:sz w:val="22"/>
+          <w:szCs w:val="22"/>
+        </w:rPr>
+        <w:tab/>
+      </w:r>
+      <w:r>
+        <w:rPr>
+          <w:rFonts w:ascii="Courier New" w:hAnsi="Courier New" w:cs="Courier New"/>
+          <w:color w:val="000000"/>
+          <w:sz w:val="22"/>
+          <w:szCs w:val="22"/>
+        </w:rPr>
+        <w:tab/>
+      </w:r>
+      <w:proofErr w:type="gramStart"/>
+      <w:r>
+        <w:rPr>
+          <w:rFonts w:ascii="Courier New" w:hAnsi="Courier New" w:cs="Courier New"/>
+          <w:color w:val="000000"/>
+          <w:sz w:val="22"/>
+          <w:szCs w:val="22"/>
+        </w:rPr>
+        <w:t>for</w:t>
+      </w:r>
+      <w:proofErr w:type="gramEnd"/>
+      <w:r>
+        <w:rPr>
+          <w:rFonts w:ascii="Courier New" w:hAnsi="Courier New" w:cs="Courier New"/>
+          <w:color w:val="000000"/>
+          <w:sz w:val="22"/>
+          <w:szCs w:val="22"/>
+        </w:rPr>
+        <w:t xml:space="preserve"> each data in </w:t>
+      </w:r>
+      <w:proofErr w:type="spellStart"/>
+      <w:r>
+        <w:rPr>
+          <w:rFonts w:ascii="Courier New" w:hAnsi="Courier New" w:cs="Courier New"/>
+          <w:color w:val="000000"/>
+          <w:sz w:val="22"/>
+          <w:szCs w:val="22"/>
+        </w:rPr>
+        <w:t>local_data_set</w:t>
+      </w:r>
+      <w:proofErr w:type="spellEnd"/>
+      <w:r>
+        <w:rPr>
+          <w:rFonts w:ascii="Courier New" w:hAnsi="Courier New" w:cs="Courier New"/>
+          <w:color w:val="000000"/>
+          <w:sz w:val="22"/>
+          <w:szCs w:val="22"/>
+        </w:rPr>
+        <w:t>:</w:t>
+      </w:r>
+    </w:p>
+    <w:p>
+      <w:pPr>
+        <w:pStyle w:val="NormalWeb"/>
+        <w:spacing w:before="0" w:beforeAutospacing="0" w:after="0" w:afterAutospacing="0"/>
+        <w:textAlignment w:val="baseline"/>
+        <w:rPr>
+          <w:rFonts w:ascii="Courier New" w:hAnsi="Courier New" w:cs="Courier New"/>
+          <w:color w:val="000000"/>
+          <w:sz w:val="22"/>
+          <w:szCs w:val="22"/>
+        </w:rPr>
+      </w:pPr>
+      <w:r>
+        <w:rPr>
+          <w:rFonts w:ascii="Courier New" w:hAnsi="Courier New" w:cs="Courier New"/>
+          <w:color w:val="000000"/>
+          <w:sz w:val="22"/>
+          <w:szCs w:val="22"/>
+        </w:rPr>
+        <w:tab/>
+      </w:r>
+      <w:r>
+        <w:rPr>
+          <w:rFonts w:ascii="Courier New" w:hAnsi="Courier New" w:cs="Courier New"/>
+          <w:color w:val="000000"/>
+          <w:sz w:val="22"/>
+          <w:szCs w:val="22"/>
+        </w:rPr>
+        <w:tab/>
+      </w:r>
+      <w:r>
+        <w:rPr>
+          <w:rFonts w:ascii="Courier New" w:hAnsi="Courier New" w:cs="Courier New"/>
+          <w:color w:val="000000"/>
+          <w:sz w:val="22"/>
+          <w:szCs w:val="22"/>
+        </w:rPr>
+        <w:tab/>
+      </w:r>
+      <w:r>
+        <w:rPr>
+          <w:rFonts w:ascii="Courier New" w:hAnsi="Courier New" w:cs="Courier New"/>
+          <w:color w:val="000000"/>
+          <w:sz w:val="22"/>
+          <w:szCs w:val="22"/>
+        </w:rPr>
+        <w:tab/>
+      </w:r>
+      <w:proofErr w:type="gramStart"/>
+      <w:r>
+        <w:rPr>
+          <w:rFonts w:ascii="Courier New" w:hAnsi="Courier New" w:cs="Courier New"/>
+          <w:color w:val="000000"/>
+          <w:sz w:val="22"/>
+          <w:szCs w:val="22"/>
+        </w:rPr>
+        <w:t>if</w:t>
+      </w:r>
+      <w:proofErr w:type="gramEnd"/>
+      <w:r>
+        <w:rPr>
+          <w:rFonts w:ascii="Courier New" w:hAnsi="Courier New" w:cs="Courier New"/>
+          <w:color w:val="000000"/>
+          <w:sz w:val="22"/>
+          <w:szCs w:val="22"/>
+        </w:rPr>
+        <w:t xml:space="preserve"> this position == ‘A’: </w:t>
+      </w:r>
+      <w:proofErr w:type="spellStart"/>
+      <w:r>
+        <w:rPr>
+          <w:rFonts w:ascii="Courier New" w:hAnsi="Courier New" w:cs="Courier New"/>
+          <w:color w:val="000000"/>
+          <w:sz w:val="22"/>
+          <w:szCs w:val="22"/>
+        </w:rPr>
+        <w:t>countA</w:t>
+      </w:r>
+      <w:proofErr w:type="spellEnd"/>
+      <w:r>
+        <w:rPr>
+          <w:rFonts w:ascii="Courier New" w:hAnsi="Courier New" w:cs="Courier New"/>
+          <w:color w:val="000000"/>
+          <w:sz w:val="22"/>
+          <w:szCs w:val="22"/>
+        </w:rPr>
+        <w:t>++;</w:t>
+      </w:r>
+    </w:p>
+    <w:p>
+      <w:pPr>
+        <w:pStyle w:val="NormalWeb"/>
+        <w:spacing w:before="0" w:beforeAutospacing="0" w:after="0" w:afterAutospacing="0"/>
+        <w:textAlignment w:val="baseline"/>
+        <w:rPr>
+          <w:rFonts w:ascii="Courier New" w:hAnsi="Courier New" w:cs="Courier New"/>
+          <w:color w:val="000000"/>
+          <w:sz w:val="22"/>
+          <w:szCs w:val="22"/>
+        </w:rPr>
+      </w:pPr>
+      <w:r>
+        <w:rPr>
+          <w:rFonts w:ascii="Courier New" w:hAnsi="Courier New" w:cs="Courier New"/>
+          <w:color w:val="000000"/>
+          <w:sz w:val="22"/>
+          <w:szCs w:val="22"/>
+        </w:rPr>
+        <w:tab/>
+      </w:r>
+      <w:r>
+        <w:rPr>
+          <w:rFonts w:ascii="Courier New" w:hAnsi="Courier New" w:cs="Courier New"/>
+          <w:color w:val="000000"/>
+          <w:sz w:val="22"/>
+          <w:szCs w:val="22"/>
+        </w:rPr>
+        <w:tab/>
+      </w:r>
+      <w:r>
+        <w:rPr>
+          <w:rFonts w:ascii="Courier New" w:hAnsi="Courier New" w:cs="Courier New"/>
+          <w:color w:val="000000"/>
+          <w:sz w:val="22"/>
+          <w:szCs w:val="22"/>
+        </w:rPr>
+        <w:tab/>
+      </w:r>
+      <w:r>
+        <w:rPr>
+          <w:rFonts w:ascii="Courier New" w:hAnsi="Courier New" w:cs="Courier New"/>
+          <w:color w:val="000000"/>
+          <w:sz w:val="22"/>
+          <w:szCs w:val="22"/>
+        </w:rPr>
+        <w:tab/>
+      </w:r>
+      <w:proofErr w:type="gramStart"/>
+      <w:r>
+        <w:rPr>
+          <w:rFonts w:ascii="Courier New" w:hAnsi="Courier New" w:cs="Courier New"/>
+          <w:color w:val="000000"/>
+          <w:sz w:val="22"/>
+          <w:szCs w:val="22"/>
+        </w:rPr>
+        <w:t>if</w:t>
+      </w:r>
+      <w:proofErr w:type="gramEnd"/>
+      <w:r>
+        <w:rPr>
+          <w:rFonts w:ascii="Courier New" w:hAnsi="Courier New" w:cs="Courier New"/>
+          <w:color w:val="000000"/>
+          <w:sz w:val="22"/>
+          <w:szCs w:val="22"/>
+        </w:rPr>
+        <w:t xml:space="preserve"> this position == ‘G’: </w:t>
+      </w:r>
+      <w:proofErr w:type="spellStart"/>
+      <w:r>
+        <w:rPr>
+          <w:rFonts w:ascii="Courier New" w:hAnsi="Courier New" w:cs="Courier New"/>
+          <w:color w:val="000000"/>
+          <w:sz w:val="22"/>
+          <w:szCs w:val="22"/>
+        </w:rPr>
+        <w:t>countG</w:t>
+      </w:r>
+      <w:proofErr w:type="spellEnd"/>
+      <w:r>
+        <w:rPr>
+          <w:rFonts w:ascii="Courier New" w:hAnsi="Courier New" w:cs="Courier New"/>
+          <w:color w:val="000000"/>
+          <w:sz w:val="22"/>
+          <w:szCs w:val="22"/>
+        </w:rPr>
+        <w:t>++;</w:t>
+      </w:r>
+    </w:p>
+    <w:p>
+      <w:pPr>
+        <w:pStyle w:val="NormalWeb"/>
+        <w:spacing w:before="0" w:beforeAutospacing="0" w:after="0" w:afterAutospacing="0"/>
+        <w:textAlignment w:val="baseline"/>
+        <w:rPr>
+          <w:rFonts w:ascii="Courier New" w:hAnsi="Courier New" w:cs="Courier New"/>
+          <w:color w:val="000000"/>
+          <w:sz w:val="22"/>
+          <w:szCs w:val="22"/>
+        </w:rPr>
+      </w:pPr>
+      <w:r>
+        <w:rPr>
+          <w:rFonts w:ascii="Courier New" w:hAnsi="Courier New" w:cs="Courier New"/>
+          <w:color w:val="000000"/>
+          <w:sz w:val="22"/>
+          <w:szCs w:val="22"/>
+        </w:rPr>
+        <w:tab/>
+      </w:r>
+      <w:r>
+        <w:rPr>
+          <w:rFonts w:ascii="Courier New" w:hAnsi="Courier New" w:cs="Courier New"/>
+          <w:color w:val="000000"/>
+          <w:sz w:val="22"/>
+          <w:szCs w:val="22"/>
+        </w:rPr>
+        <w:tab/>
+      </w:r>
+      <w:r>
+        <w:rPr>
+          <w:rFonts w:ascii="Courier New" w:hAnsi="Courier New" w:cs="Courier New"/>
+          <w:color w:val="000000"/>
+          <w:sz w:val="22"/>
+          <w:szCs w:val="22"/>
+        </w:rPr>
+        <w:tab/>
+      </w:r>
+      <w:r>
+        <w:rPr>
+          <w:rFonts w:ascii="Courier New" w:hAnsi="Courier New" w:cs="Courier New"/>
+          <w:color w:val="000000"/>
+          <w:sz w:val="22"/>
+          <w:szCs w:val="22"/>
+        </w:rPr>
+        <w:tab/>
+      </w:r>
+      <w:proofErr w:type="gramStart"/>
+      <w:r>
+        <w:rPr>
+          <w:rFonts w:ascii="Courier New" w:hAnsi="Courier New" w:cs="Courier New"/>
+          <w:color w:val="000000"/>
+          <w:sz w:val="22"/>
+          <w:szCs w:val="22"/>
+        </w:rPr>
+        <w:t>if</w:t>
+      </w:r>
+      <w:proofErr w:type="gramEnd"/>
+      <w:r>
+        <w:rPr>
+          <w:rFonts w:ascii="Courier New" w:hAnsi="Courier New" w:cs="Courier New"/>
+          <w:color w:val="000000"/>
+          <w:sz w:val="22"/>
+          <w:szCs w:val="22"/>
+        </w:rPr>
+        <w:t xml:space="preserve"> this position == ‘C’: </w:t>
+      </w:r>
+      <w:proofErr w:type="spellStart"/>
+      <w:r>
+        <w:rPr>
+          <w:rFonts w:ascii="Courier New" w:hAnsi="Courier New" w:cs="Courier New"/>
+          <w:color w:val="000000"/>
+          <w:sz w:val="22"/>
+          <w:szCs w:val="22"/>
+        </w:rPr>
+        <w:t>countC</w:t>
+      </w:r>
+      <w:proofErr w:type="spellEnd"/>
+      <w:r>
+        <w:rPr>
+          <w:rFonts w:ascii="Courier New" w:hAnsi="Courier New" w:cs="Courier New"/>
+          <w:color w:val="000000"/>
+          <w:sz w:val="22"/>
+          <w:szCs w:val="22"/>
+        </w:rPr>
+        <w:t>++;</w:t>
+      </w:r>
+    </w:p>
+    <w:p>
+      <w:pPr>
+        <w:pStyle w:val="NormalWeb"/>
+        <w:spacing w:before="0" w:beforeAutospacing="0" w:after="0" w:afterAutospacing="0"/>
+        <w:textAlignment w:val="baseline"/>
+        <w:rPr>
+          <w:rFonts w:ascii="Courier New" w:hAnsi="Courier New" w:cs="Courier New"/>
+          <w:color w:val="000000"/>
+          <w:sz w:val="22"/>
+          <w:szCs w:val="22"/>
+        </w:rPr>
+      </w:pPr>
+      <w:r>
+        <w:rPr>
+          <w:rFonts w:ascii="Courier New" w:hAnsi="Courier New" w:cs="Courier New"/>
+          <w:color w:val="000000"/>
+          <w:sz w:val="22"/>
+          <w:szCs w:val="22"/>
+        </w:rPr>
+        <w:tab/>
+      </w:r>
+      <w:r>
+        <w:rPr>
+          <w:rFonts w:ascii="Courier New" w:hAnsi="Courier New" w:cs="Courier New"/>
+          <w:color w:val="000000"/>
+          <w:sz w:val="22"/>
+          <w:szCs w:val="22"/>
+        </w:rPr>
+        <w:tab/>
+      </w:r>
+      <w:r>
+        <w:rPr>
+          <w:rFonts w:ascii="Courier New" w:hAnsi="Courier New" w:cs="Courier New"/>
+          <w:color w:val="000000"/>
+          <w:sz w:val="22"/>
+          <w:szCs w:val="22"/>
+        </w:rPr>
+        <w:tab/>
+      </w:r>
+      <w:r>
+        <w:rPr>
+          <w:rFonts w:ascii="Courier New" w:hAnsi="Courier New" w:cs="Courier New"/>
+          <w:color w:val="000000"/>
+          <w:sz w:val="22"/>
+          <w:szCs w:val="22"/>
+        </w:rPr>
+        <w:tab/>
+      </w:r>
+      <w:proofErr w:type="gramStart"/>
+      <w:r>
+        <w:rPr>
+          <w:rFonts w:ascii="Courier New" w:hAnsi="Courier New" w:cs="Courier New"/>
+          <w:color w:val="000000"/>
+          <w:sz w:val="22"/>
+          <w:szCs w:val="22"/>
+        </w:rPr>
+        <w:t>if</w:t>
+      </w:r>
+      <w:proofErr w:type="gramEnd"/>
+      <w:r>
+        <w:rPr>
+          <w:rFonts w:ascii="Courier New" w:hAnsi="Courier New" w:cs="Courier New"/>
+          <w:color w:val="000000"/>
+          <w:sz w:val="22"/>
+          <w:szCs w:val="22"/>
+        </w:rPr>
+        <w:t xml:space="preserve"> this position == ‘T’: </w:t>
+      </w:r>
+      <w:proofErr w:type="spellStart"/>
+      <w:r>
+        <w:rPr>
+          <w:rFonts w:ascii="Courier New" w:hAnsi="Courier New" w:cs="Courier New"/>
+          <w:color w:val="000000"/>
+          <w:sz w:val="22"/>
+          <w:szCs w:val="22"/>
+        </w:rPr>
+        <w:t>countT</w:t>
+      </w:r>
+      <w:proofErr w:type="spellEnd"/>
+      <w:r>
+        <w:rPr>
+          <w:rFonts w:ascii="Courier New" w:hAnsi="Courier New" w:cs="Courier New"/>
+          <w:color w:val="000000"/>
+          <w:sz w:val="22"/>
+          <w:szCs w:val="22"/>
+        </w:rPr>
+        <w:t>++;</w:t>
+      </w:r>
+    </w:p>
+    <w:p>
+      <w:pPr>
+        <w:pStyle w:val="NormalWeb"/>
+        <w:spacing w:before="0" w:beforeAutospacing="0" w:after="0" w:afterAutospacing="0"/>
+        <w:textAlignment w:val="baseline"/>
+        <w:rPr>
+          <w:rFonts w:ascii="Courier New" w:hAnsi="Courier New" w:cs="Courier New"/>
+          <w:color w:val="000000"/>
+          <w:sz w:val="22"/>
+          <w:szCs w:val="22"/>
+        </w:rPr>
+      </w:pPr>
+      <w:r>
+        <w:rPr>
+          <w:rFonts w:ascii="Courier New" w:hAnsi="Courier New" w:cs="Courier New"/>
+          <w:color w:val="000000"/>
+          <w:sz w:val="22"/>
+          <w:szCs w:val="22"/>
+        </w:rPr>
+        <w:tab/>
+      </w:r>
+      <w:r>
+        <w:rPr>
+          <w:rFonts w:ascii="Courier New" w:hAnsi="Courier New" w:cs="Courier New"/>
+          <w:color w:val="000000"/>
+          <w:sz w:val="22"/>
+          <w:szCs w:val="22"/>
+        </w:rPr>
+        <w:tab/>
+      </w:r>
+      <w:r>
+        <w:rPr>
+          <w:rFonts w:ascii="Courier New" w:hAnsi="Courier New" w:cs="Courier New"/>
+          <w:color w:val="000000"/>
+          <w:sz w:val="22"/>
+          <w:szCs w:val="22"/>
+        </w:rPr>
+        <w:tab/>
+      </w:r>
+      <w:proofErr w:type="spellStart"/>
+      <w:r>
+        <w:rPr>
+          <w:rFonts w:ascii="Courier New" w:hAnsi="Courier New" w:cs="Courier New"/>
+          <w:color w:val="000000"/>
+          <w:sz w:val="22"/>
+          <w:szCs w:val="22"/>
+        </w:rPr>
+        <w:t>MPI_Reduce</w:t>
+      </w:r>
+      <w:proofErr w:type="spellEnd"/>
+      <w:r>
+        <w:rPr>
+          <w:rFonts w:ascii="Courier New" w:hAnsi="Courier New" w:cs="Courier New"/>
+          <w:color w:val="000000"/>
+          <w:sz w:val="22"/>
+          <w:szCs w:val="22"/>
+        </w:rPr>
+        <w:t xml:space="preserve"> </w:t>
+      </w:r>
+      <w:proofErr w:type="spellStart"/>
+      <w:r>
+        <w:rPr>
+          <w:rFonts w:ascii="Courier New" w:hAnsi="Courier New" w:cs="Courier New"/>
+          <w:color w:val="000000"/>
+          <w:sz w:val="22"/>
+          <w:szCs w:val="22"/>
+        </w:rPr>
+        <w:t>countA</w:t>
+      </w:r>
+      <w:proofErr w:type="spellEnd"/>
+      <w:r>
+        <w:rPr>
+          <w:rFonts w:ascii="Courier New" w:hAnsi="Courier New" w:cs="Courier New"/>
+          <w:color w:val="000000"/>
+          <w:sz w:val="22"/>
+          <w:szCs w:val="22"/>
+        </w:rPr>
+        <w:t xml:space="preserve"> to 0</w:t>
+      </w:r>
+    </w:p>
+    <w:p>
+      <w:pPr>
+        <w:pStyle w:val="NormalWeb"/>
+        <w:spacing w:before="0" w:beforeAutospacing="0" w:after="0" w:afterAutospacing="0"/>
+        <w:textAlignment w:val="baseline"/>
+        <w:rPr>
+          <w:rFonts w:ascii="Courier New" w:hAnsi="Courier New" w:cs="Courier New"/>
+          <w:color w:val="000000"/>
+          <w:sz w:val="22"/>
+          <w:szCs w:val="22"/>
+        </w:rPr>
+      </w:pPr>
+      <w:r>
+        <w:rPr>
+          <w:rFonts w:ascii="Courier New" w:hAnsi="Courier New" w:cs="Courier New"/>
+          <w:color w:val="000000"/>
+          <w:sz w:val="22"/>
+          <w:szCs w:val="22"/>
+        </w:rPr>
+        <w:tab/>
+      </w:r>
+      <w:r>
+        <w:rPr>
+          <w:rFonts w:ascii="Courier New" w:hAnsi="Courier New" w:cs="Courier New"/>
+          <w:color w:val="000000"/>
+          <w:sz w:val="22"/>
+          <w:szCs w:val="22"/>
+        </w:rPr>
+        <w:tab/>
+      </w:r>
+      <w:r>
+        <w:rPr>
+          <w:rFonts w:ascii="Courier New" w:hAnsi="Courier New" w:cs="Courier New"/>
+          <w:color w:val="000000"/>
+          <w:sz w:val="22"/>
+          <w:szCs w:val="22"/>
+        </w:rPr>
+        <w:tab/>
+      </w:r>
+      <w:proofErr w:type="spellStart"/>
+      <w:r>
+        <w:rPr>
+          <w:rFonts w:ascii="Courier New" w:hAnsi="Courier New" w:cs="Courier New"/>
+          <w:color w:val="000000"/>
+          <w:sz w:val="22"/>
+          <w:szCs w:val="22"/>
+        </w:rPr>
+        <w:t>MPI_Reduce</w:t>
+      </w:r>
+      <w:proofErr w:type="spellEnd"/>
+      <w:r>
+        <w:rPr>
+          <w:rFonts w:ascii="Courier New" w:hAnsi="Courier New" w:cs="Courier New"/>
+          <w:color w:val="000000"/>
+          <w:sz w:val="22"/>
+          <w:szCs w:val="22"/>
+        </w:rPr>
+        <w:t xml:space="preserve"> </w:t>
+      </w:r>
+      <w:proofErr w:type="spellStart"/>
+      <w:r>
+        <w:rPr>
+          <w:rFonts w:ascii="Courier New" w:hAnsi="Courier New" w:cs="Courier New"/>
+          <w:color w:val="000000"/>
+          <w:sz w:val="22"/>
+          <w:szCs w:val="22"/>
+        </w:rPr>
+        <w:t>countG</w:t>
+      </w:r>
+      <w:proofErr w:type="spellEnd"/>
+      <w:r>
+        <w:rPr>
+          <w:rFonts w:ascii="Courier New" w:hAnsi="Courier New" w:cs="Courier New"/>
+          <w:color w:val="000000"/>
+          <w:sz w:val="22"/>
+          <w:szCs w:val="22"/>
+        </w:rPr>
+        <w:t xml:space="preserve"> to 0</w:t>
+      </w:r>
+    </w:p>
+    <w:p>
+      <w:pPr>
+        <w:pStyle w:val="NormalWeb"/>
+        <w:spacing w:before="0" w:beforeAutospacing="0" w:after="0" w:afterAutospacing="0"/>
+        <w:textAlignment w:val="baseline"/>
+        <w:rPr>
+          <w:rFonts w:ascii="Courier New" w:hAnsi="Courier New" w:cs="Courier New"/>
+          <w:color w:val="000000"/>
+          <w:sz w:val="22"/>
+          <w:szCs w:val="22"/>
+        </w:rPr>
+      </w:pPr>
+      <w:r>
+        <w:rPr>
+          <w:rFonts w:ascii="Courier New" w:hAnsi="Courier New" w:cs="Courier New"/>
+          <w:color w:val="000000"/>
+          <w:sz w:val="22"/>
+          <w:szCs w:val="22"/>
+        </w:rPr>
+        <w:tab/>
+      </w:r>
+      <w:r>
+        <w:rPr>
+          <w:rFonts w:ascii="Courier New" w:hAnsi="Courier New" w:cs="Courier New"/>
+          <w:color w:val="000000"/>
+          <w:sz w:val="22"/>
+          <w:szCs w:val="22"/>
+        </w:rPr>
+        <w:tab/>
+      </w:r>
+      <w:r>
+        <w:rPr>
+          <w:rFonts w:ascii="Courier New" w:hAnsi="Courier New" w:cs="Courier New"/>
+          <w:color w:val="000000"/>
+          <w:sz w:val="22"/>
+          <w:szCs w:val="22"/>
+        </w:rPr>
+        <w:tab/>
+      </w:r>
+      <w:proofErr w:type="spellStart"/>
+      <w:r>
+        <w:rPr>
+          <w:rFonts w:ascii="Courier New" w:hAnsi="Courier New" w:cs="Courier New"/>
+          <w:color w:val="000000"/>
+          <w:sz w:val="22"/>
+          <w:szCs w:val="22"/>
+        </w:rPr>
+        <w:t>MPI_Reduce</w:t>
+      </w:r>
+      <w:proofErr w:type="spellEnd"/>
+      <w:r>
+        <w:rPr>
+          <w:rFonts w:ascii="Courier New" w:hAnsi="Courier New" w:cs="Courier New"/>
+          <w:color w:val="000000"/>
+          <w:sz w:val="22"/>
+          <w:szCs w:val="22"/>
+        </w:rPr>
+        <w:t xml:space="preserve"> </w:t>
+      </w:r>
+      <w:proofErr w:type="spellStart"/>
+      <w:r>
+        <w:rPr>
+          <w:rFonts w:ascii="Courier New" w:hAnsi="Courier New" w:cs="Courier New"/>
+          <w:color w:val="000000"/>
+          <w:sz w:val="22"/>
+          <w:szCs w:val="22"/>
+        </w:rPr>
+        <w:t>countC</w:t>
+      </w:r>
+      <w:proofErr w:type="spellEnd"/>
+      <w:r>
+        <w:rPr>
+          <w:rFonts w:ascii="Courier New" w:hAnsi="Courier New" w:cs="Courier New"/>
+          <w:color w:val="000000"/>
+          <w:sz w:val="22"/>
+          <w:szCs w:val="22"/>
+        </w:rPr>
+        <w:t xml:space="preserve"> to 0</w:t>
+      </w:r>
+    </w:p>
+    <w:p>
+      <w:pPr>
+        <w:pStyle w:val="NormalWeb"/>
+        <w:spacing w:before="0" w:beforeAutospacing="0" w:after="0" w:afterAutospacing="0"/>
+        <w:textAlignment w:val="baseline"/>
+        <w:rPr>
+          <w:rFonts w:ascii="Courier New" w:hAnsi="Courier New" w:cs="Courier New"/>
+          <w:color w:val="000000"/>
+          <w:sz w:val="22"/>
+          <w:szCs w:val="22"/>
+        </w:rPr>
+      </w:pPr>
+      <w:r>
+        <w:rPr>
+          <w:rFonts w:ascii="Courier New" w:hAnsi="Courier New" w:cs="Courier New"/>
+          <w:color w:val="000000"/>
+          <w:sz w:val="22"/>
+          <w:szCs w:val="22"/>
+        </w:rPr>
+        <w:tab/>
+      </w:r>
+      <w:r>
+        <w:rPr>
+          <w:rFonts w:ascii="Courier New" w:hAnsi="Courier New" w:cs="Courier New"/>
+          <w:color w:val="000000"/>
+          <w:sz w:val="22"/>
+          <w:szCs w:val="22"/>
+        </w:rPr>
+        <w:tab/>
+      </w:r>
+      <w:r>
+        <w:rPr>
+          <w:rFonts w:ascii="Courier New" w:hAnsi="Courier New" w:cs="Courier New"/>
+          <w:color w:val="000000"/>
+          <w:sz w:val="22"/>
+          <w:szCs w:val="22"/>
+        </w:rPr>
+        <w:tab/>
+      </w:r>
+      <w:proofErr w:type="spellStart"/>
+      <w:r>
+        <w:rPr>
+          <w:rFonts w:ascii="Courier New" w:hAnsi="Courier New" w:cs="Courier New"/>
+          <w:color w:val="000000"/>
+          <w:sz w:val="22"/>
+          <w:szCs w:val="22"/>
+        </w:rPr>
+        <w:t>MPI_Reduce</w:t>
+      </w:r>
+      <w:proofErr w:type="spellEnd"/>
+      <w:r>
+        <w:rPr>
+          <w:rFonts w:ascii="Courier New" w:hAnsi="Courier New" w:cs="Courier New"/>
+          <w:color w:val="000000"/>
+          <w:sz w:val="22"/>
+          <w:szCs w:val="22"/>
+        </w:rPr>
+        <w:t xml:space="preserve"> </w:t>
+      </w:r>
+      <w:proofErr w:type="spellStart"/>
+      <w:r>
+        <w:rPr>
+          <w:rFonts w:ascii="Courier New" w:hAnsi="Courier New" w:cs="Courier New"/>
+          <w:color w:val="000000"/>
+          <w:sz w:val="22"/>
+          <w:szCs w:val="22"/>
+        </w:rPr>
+        <w:t>countT</w:t>
+      </w:r>
+      <w:proofErr w:type="spellEnd"/>
+      <w:r>
+        <w:rPr>
+          <w:rFonts w:ascii="Courier New" w:hAnsi="Courier New" w:cs="Courier New"/>
+          <w:color w:val="000000"/>
+          <w:sz w:val="22"/>
+          <w:szCs w:val="22"/>
+        </w:rPr>
+        <w:t xml:space="preserve"> to 0</w:t>
+      </w:r>
+    </w:p>
+    <w:p>
+      <w:pPr>
+        <w:pStyle w:val="NormalWeb"/>
+        <w:spacing w:before="0" w:beforeAutospacing="0" w:after="0" w:afterAutospacing="0"/>
+        <w:textAlignment w:val="baseline"/>
+        <w:rPr>
+          <w:rFonts w:ascii="Courier New" w:hAnsi="Courier New" w:cs="Courier New"/>
+          <w:color w:val="000000"/>
+          <w:sz w:val="22"/>
+          <w:szCs w:val="22"/>
+        </w:rPr>
+      </w:pPr>
+      <w:r>
+        <w:rPr>
+          <w:rFonts w:ascii="Courier New" w:hAnsi="Courier New" w:cs="Courier New"/>
+          <w:color w:val="000000"/>
+          <w:sz w:val="22"/>
+          <w:szCs w:val="22"/>
+        </w:rPr>
+        <w:tab/>
+      </w:r>
+      <w:r>
+        <w:rPr>
+          <w:rFonts w:ascii="Courier New" w:hAnsi="Courier New" w:cs="Courier New"/>
+          <w:color w:val="000000"/>
+          <w:sz w:val="22"/>
+          <w:szCs w:val="22"/>
+        </w:rPr>
+        <w:tab/>
+      </w:r>
+      <w:r>
+        <w:rPr>
+          <w:rFonts w:ascii="Courier New" w:hAnsi="Courier New" w:cs="Courier New"/>
+          <w:color w:val="000000"/>
+          <w:sz w:val="22"/>
+          <w:szCs w:val="22"/>
+        </w:rPr>
+        <w:tab/>
+        <w:t>If (</w:t>
+      </w:r>
+      <w:proofErr w:type="gramStart"/>
+      <w:r>
+        <w:rPr>
+          <w:rFonts w:ascii="Courier New" w:hAnsi="Courier New" w:cs="Courier New"/>
+          <w:color w:val="000000"/>
+          <w:sz w:val="22"/>
+          <w:szCs w:val="22"/>
+        </w:rPr>
+        <w:t>!rank</w:t>
+      </w:r>
+      <w:proofErr w:type="gramEnd"/>
+      <w:r>
+        <w:rPr>
+          <w:rFonts w:ascii="Courier New" w:hAnsi="Courier New" w:cs="Courier New"/>
+          <w:color w:val="000000"/>
+          <w:sz w:val="22"/>
+          <w:szCs w:val="22"/>
+        </w:rPr>
+        <w:t>):</w:t>
+      </w:r>
+    </w:p>
+    <w:p>
+      <w:pPr>
+        <w:pStyle w:val="NormalWeb"/>
+        <w:spacing w:before="0" w:beforeAutospacing="0" w:after="0" w:afterAutospacing="0"/>
+        <w:textAlignment w:val="baseline"/>
+        <w:rPr>
+          <w:rFonts w:ascii="Courier New" w:hAnsi="Courier New" w:cs="Courier New"/>
+          <w:color w:val="000000"/>
+          <w:sz w:val="22"/>
+          <w:szCs w:val="22"/>
+        </w:rPr>
+      </w:pPr>
+      <w:r>
+        <w:rPr>
+          <w:rFonts w:ascii="Courier New" w:hAnsi="Courier New" w:cs="Courier New"/>
+          <w:color w:val="000000"/>
+          <w:sz w:val="22"/>
+          <w:szCs w:val="22"/>
+        </w:rPr>
+        <w:tab/>
+      </w:r>
+      <w:r>
+        <w:rPr>
+          <w:rFonts w:ascii="Courier New" w:hAnsi="Courier New" w:cs="Courier New"/>
+          <w:color w:val="000000"/>
+          <w:sz w:val="22"/>
+          <w:szCs w:val="22"/>
+        </w:rPr>
+        <w:tab/>
+      </w:r>
+      <w:r>
+        <w:rPr>
+          <w:rFonts w:ascii="Courier New" w:hAnsi="Courier New" w:cs="Courier New"/>
+          <w:color w:val="000000"/>
+          <w:sz w:val="22"/>
+          <w:szCs w:val="22"/>
+        </w:rPr>
+        <w:tab/>
+      </w:r>
+      <w:r>
+        <w:rPr>
+          <w:rFonts w:ascii="Courier New" w:hAnsi="Courier New" w:cs="Courier New"/>
+          <w:color w:val="000000"/>
+          <w:sz w:val="22"/>
+          <w:szCs w:val="22"/>
+        </w:rPr>
+        <w:tab/>
+        <w:t>Pick from {A</w:t>
+      </w:r>
+      <w:proofErr w:type="gramStart"/>
+      <w:r>
+        <w:rPr>
+          <w:rFonts w:ascii="Courier New" w:hAnsi="Courier New" w:cs="Courier New"/>
+          <w:color w:val="000000"/>
+          <w:sz w:val="22"/>
+          <w:szCs w:val="22"/>
+        </w:rPr>
+        <w:t>,G,C,T</w:t>
+      </w:r>
+      <w:proofErr w:type="gramEnd"/>
+      <w:r>
+        <w:rPr>
+          <w:rFonts w:ascii="Courier New" w:hAnsi="Courier New" w:cs="Courier New"/>
+          <w:color w:val="000000"/>
+          <w:sz w:val="22"/>
+          <w:szCs w:val="22"/>
+        </w:rPr>
+        <w:t>} which has the highest count</w:t>
+      </w:r>
+    </w:p>
+    <w:p>
+      <w:pPr>
+        <w:pStyle w:val="NormalWeb"/>
+        <w:spacing w:before="0" w:beforeAutospacing="0" w:after="0" w:afterAutospacing="0"/>
+        <w:textAlignment w:val="baseline"/>
+        <w:rPr>
+          <w:rFonts w:ascii="Courier New" w:hAnsi="Courier New" w:cs="Courier New"/>
+          <w:color w:val="000000"/>
+          <w:sz w:val="22"/>
+          <w:szCs w:val="22"/>
+        </w:rPr>
+      </w:pPr>
+      <w:r>
+        <w:rPr>
+          <w:rFonts w:ascii="Courier New" w:hAnsi="Courier New" w:cs="Courier New"/>
+          <w:color w:val="000000"/>
+          <w:sz w:val="22"/>
+          <w:szCs w:val="22"/>
+        </w:rPr>
+        <w:tab/>
+      </w:r>
+      <w:r>
+        <w:rPr>
+          <w:rFonts w:ascii="Courier New" w:hAnsi="Courier New" w:cs="Courier New"/>
+          <w:color w:val="000000"/>
+          <w:sz w:val="22"/>
+          <w:szCs w:val="22"/>
+        </w:rPr>
+        <w:tab/>
+      </w:r>
+      <w:r>
+        <w:rPr>
+          <w:rFonts w:ascii="Courier New" w:hAnsi="Courier New" w:cs="Courier New"/>
+          <w:color w:val="000000"/>
+          <w:sz w:val="22"/>
+          <w:szCs w:val="22"/>
+        </w:rPr>
+        <w:tab/>
+      </w:r>
+      <w:r>
+        <w:rPr>
+          <w:rFonts w:ascii="Courier New" w:hAnsi="Courier New" w:cs="Courier New"/>
+          <w:color w:val="000000"/>
+          <w:sz w:val="22"/>
+          <w:szCs w:val="22"/>
+        </w:rPr>
+        <w:tab/>
+      </w:r>
+      <w:proofErr w:type="spellStart"/>
+      <w:proofErr w:type="gramStart"/>
+      <w:r>
+        <w:rPr>
+          <w:rFonts w:ascii="Courier New" w:hAnsi="Courier New" w:cs="Courier New"/>
+          <w:color w:val="000000"/>
+          <w:sz w:val="22"/>
+          <w:szCs w:val="22"/>
+        </w:rPr>
+        <w:t>Newmean</w:t>
+      </w:r>
+      <w:proofErr w:type="spellEnd"/>
+      <w:r>
+        <w:rPr>
+          <w:rFonts w:ascii="Courier New" w:hAnsi="Courier New" w:cs="Courier New"/>
+          <w:color w:val="000000"/>
+          <w:sz w:val="22"/>
+          <w:szCs w:val="22"/>
+        </w:rPr>
+        <w:t>[</w:t>
+      </w:r>
+      <w:proofErr w:type="gramEnd"/>
+      <w:r>
+        <w:rPr>
+          <w:rFonts w:ascii="Courier New" w:hAnsi="Courier New" w:cs="Courier New"/>
+          <w:color w:val="000000"/>
+          <w:sz w:val="22"/>
+          <w:szCs w:val="22"/>
+        </w:rPr>
+        <w:t>this position] &lt;- the pick</w:t>
       </w:r>
     </w:p>
     <w:p>
@@ -3345,30 +4312,68 @@
           <w:szCs w:val="22"/>
         </w:rPr>
         <w:tab/>
-        <w:t>MPI_Broadcast change</w:t>
-      </w:r>
-    </w:p>
-    <w:p>
-      <w:pPr>
-        <w:pStyle w:val="NormalWeb"/>
-        <w:spacing w:before="0" w:beforeAutospacing="0" w:after="0" w:afterAutospacing="0"/>
-        <w:textAlignment w:val="baseline"/>
-        <w:rPr>
-          <w:rFonts w:ascii="Courier New" w:hAnsi="Courier New" w:cs="Courier New"/>
-          <w:color w:val="000000"/>
-          <w:sz w:val="22"/>
-          <w:szCs w:val="22"/>
-        </w:rPr>
-      </w:pPr>
-      <w:r>
-        <w:rPr>
-          <w:rFonts w:ascii="Courier New" w:hAnsi="Courier New" w:cs="Courier New"/>
-          <w:color w:val="000000"/>
-          <w:sz w:val="22"/>
-          <w:szCs w:val="22"/>
-        </w:rPr>
-        <w:tab/>
-        <w:t>MPI_Broadcast new means</w:t>
+      </w:r>
+      <w:proofErr w:type="spellStart"/>
+      <w:r>
+        <w:rPr>
+          <w:rFonts w:ascii="Courier New" w:hAnsi="Courier New" w:cs="Courier New"/>
+          <w:color w:val="000000"/>
+          <w:sz w:val="22"/>
+          <w:szCs w:val="22"/>
+        </w:rPr>
+        <w:t>MPI_Broadcast</w:t>
+      </w:r>
+      <w:proofErr w:type="spellEnd"/>
+      <w:r>
+        <w:rPr>
+          <w:rFonts w:ascii="Courier New" w:hAnsi="Courier New" w:cs="Courier New"/>
+          <w:color w:val="000000"/>
+          <w:sz w:val="22"/>
+          <w:szCs w:val="22"/>
+        </w:rPr>
+        <w:t xml:space="preserve"> change</w:t>
+      </w:r>
+    </w:p>
+    <w:p>
+      <w:pPr>
+        <w:pStyle w:val="NormalWeb"/>
+        <w:spacing w:before="0" w:beforeAutospacing="0" w:after="0" w:afterAutospacing="0"/>
+        <w:textAlignment w:val="baseline"/>
+        <w:rPr>
+          <w:rFonts w:ascii="Courier New" w:hAnsi="Courier New" w:cs="Courier New"/>
+          <w:color w:val="000000"/>
+          <w:sz w:val="22"/>
+          <w:szCs w:val="22"/>
+        </w:rPr>
+      </w:pPr>
+      <w:r>
+        <w:rPr>
+          <w:rFonts w:ascii="Courier New" w:hAnsi="Courier New" w:cs="Courier New"/>
+          <w:color w:val="000000"/>
+          <w:sz w:val="22"/>
+          <w:szCs w:val="22"/>
+        </w:rPr>
+        <w:tab/>
+      </w:r>
+      <w:proofErr w:type="spellStart"/>
+      <w:r>
+        <w:rPr>
+          <w:rFonts w:ascii="Courier New" w:hAnsi="Courier New" w:cs="Courier New"/>
+          <w:color w:val="000000"/>
+          <w:sz w:val="22"/>
+          <w:szCs w:val="22"/>
+        </w:rPr>
+        <w:t>MPI_Broadcast</w:t>
+      </w:r>
+      <w:proofErr w:type="spellEnd"/>
+      <w:r>
+        <w:rPr>
+          <w:rFonts w:ascii="Courier New" w:hAnsi="Courier New" w:cs="Courier New"/>
+          <w:color w:val="000000"/>
+          <w:sz w:val="22"/>
+          <w:szCs w:val="22"/>
+        </w:rPr>
+        <w:t xml:space="preserve"> new means</w:t>
       </w:r>
     </w:p>
     <w:p>
@@ -3470,6 +4475,62 @@
         </w:rPr>
         <w:t>Because the runtime of the sequential version was not very much, it’s likely that a large factor in the low speedup was due to communication overhead.</w:t>
       </w:r>
+      <w:r>
+        <w:rPr>
+          <w:rFonts w:asciiTheme="minorHAnsi" w:hAnsiTheme="minorHAnsi" w:cs="Arial"/>
+          <w:color w:val="000000"/>
+          <w:sz w:val="22"/>
+          <w:szCs w:val="22"/>
+        </w:rPr>
+        <w:t xml:space="preserve"> Interestingly, every </w:t>
+      </w:r>
+      <w:r>
+        <w:rPr>
+          <w:rFonts w:asciiTheme="minorHAnsi" w:hAnsiTheme="minorHAnsi" w:cs="Arial"/>
+          <w:color w:val="000000"/>
+          <w:sz w:val="22"/>
+          <w:szCs w:val="22"/>
+        </w:rPr>
+        <w:t xml:space="preserve">set of data tested had a bump in speed at </w:t>
+      </w:r>
+      <w:proofErr w:type="spellStart"/>
+      <w:r>
+        <w:rPr>
+          <w:rFonts w:asciiTheme="minorHAnsi" w:hAnsiTheme="minorHAnsi" w:cs="Arial"/>
+          <w:color w:val="000000"/>
+          <w:sz w:val="22"/>
+          <w:szCs w:val="22"/>
+        </w:rPr>
+        <w:t>np</w:t>
+      </w:r>
+      <w:proofErr w:type="spellEnd"/>
+      <w:r>
+        <w:rPr>
+          <w:rFonts w:asciiTheme="minorHAnsi" w:hAnsiTheme="minorHAnsi" w:cs="Arial"/>
+          <w:color w:val="000000"/>
+          <w:sz w:val="22"/>
+          <w:szCs w:val="22"/>
+        </w:rPr>
+        <w:t>=2, but went down deterministically afterward. I believe this has to do with the fact that 2 processors can’t make up for the communication overhead quite enough.</w:t>
+      </w:r>
+      <w:r>
+        <w:rPr>
+          <w:rFonts w:asciiTheme="minorHAnsi" w:hAnsiTheme="minorHAnsi" w:cs="Arial"/>
+          <w:color w:val="000000"/>
+          <w:sz w:val="22"/>
+          <w:szCs w:val="22"/>
+        </w:rPr>
+        <w:t xml:space="preserve"> </w:t>
+      </w:r>
+      <w:r>
+        <w:rPr>
+          <w:rFonts w:asciiTheme="minorHAnsi" w:hAnsiTheme="minorHAnsi" w:cs="Arial"/>
+          <w:color w:val="000000"/>
+          <w:sz w:val="22"/>
+          <w:szCs w:val="22"/>
+        </w:rPr>
+        <w:t>One other thing to note is that cluster size seems to have a smaller effect on runtime than expected. The plots with 40,000 data points and varying cluster sizes have approximately equal runtimes.</w:t>
+      </w:r>
     </w:p>
     <w:p>
       <w:pPr>
@@ -3489,7 +4550,7 @@
           <w:noProof/>
         </w:rPr>
         <w:drawing>
-          <wp:inline distT="0" distB="0" distL="0" distR="0" wp14:anchorId="2E25DA64" wp14:editId="6FD6E57F">
+          <wp:inline distT="0" distB="0" distL="0" distR="0" wp14:anchorId="2E25DA64" wp14:editId="3DAE72F2">
             <wp:extent cx="5943600" cy="3052445"/>
             <wp:effectExtent l="0" t="0" r="19050" b="14605"/>
             <wp:docPr id="1" name="Chart 1"/>
@@ -3503,7 +4564,75 @@
         </w:drawing>
       </w:r>
     </w:p>
+    <w:p>
+      <w:pPr>
+        <w:pStyle w:val="NormalWeb"/>
+        <w:spacing w:before="0" w:beforeAutospacing="0" w:after="0" w:afterAutospacing="0"/>
+        <w:jc w:val="center"/>
+        <w:textAlignment w:val="baseline"/>
+        <w:rPr>
+          <w:rFonts w:ascii="Courier New" w:hAnsi="Courier New" w:cs="Courier New"/>
+          <w:color w:val="000000"/>
+          <w:sz w:val="22"/>
+          <w:szCs w:val="22"/>
+        </w:rPr>
+      </w:pPr>
+    </w:p>
+    <w:p>
+      <w:pPr>
+        <w:pStyle w:val="NormalWeb"/>
+        <w:spacing w:before="0" w:beforeAutospacing="0" w:after="0" w:afterAutospacing="0"/>
+        <w:jc w:val="center"/>
+        <w:textAlignment w:val="baseline"/>
+        <w:rPr>
+          <w:rFonts w:ascii="Courier New" w:hAnsi="Courier New" w:cs="Courier New"/>
+          <w:color w:val="000000"/>
+          <w:sz w:val="22"/>
+          <w:szCs w:val="22"/>
+        </w:rPr>
+      </w:pPr>
+      <w:bookmarkStart w:id="0" w:name="_GoBack"/>
+      <w:bookmarkEnd w:id="0"/>
+      <w:r>
+        <w:rPr>
+          <w:noProof/>
+        </w:rPr>
+        <w:drawing>
+          <wp:inline distT="0" distB="0" distL="0" distR="0" wp14:anchorId="781C230B" wp14:editId="6A794272">
+            <wp:extent cx="5734050" cy="3543300"/>
+            <wp:effectExtent l="0" t="0" r="19050" b="19050"/>
+            <wp:docPr id="5" name="Chart 5"/>
+            <wp:cNvGraphicFramePr/>
+            <a:graphic xmlns:a="http://schemas.openxmlformats.org/drawingml/2006/main">
+              <a:graphicData uri="http://schemas.openxmlformats.org/drawingml/2006/chart">
+                <c:chart xmlns:c="http://schemas.openxmlformats.org/drawingml/2006/chart" xmlns:r="http://schemas.openxmlformats.org/officeDocument/2006/relationships" r:id="rId7"/>
+              </a:graphicData>
+            </a:graphic>
+          </wp:inline>
+        </w:drawing>
+      </w:r>
+    </w:p>
     <w:p/>
+    <w:p>
+      <w:r>
+        <w:rPr>
+          <w:noProof/>
+        </w:rPr>
+        <w:drawing>
+          <wp:inline distT="0" distB="0" distL="0" distR="0" wp14:anchorId="2F8EE5C2" wp14:editId="4CF084C4">
+            <wp:extent cx="5629275" cy="3657600"/>
+            <wp:effectExtent l="0" t="0" r="9525" b="19050"/>
+            <wp:docPr id="4" name="Chart 4"/>
+            <wp:cNvGraphicFramePr/>
+            <a:graphic xmlns:a="http://schemas.openxmlformats.org/drawingml/2006/main">
+              <a:graphicData uri="http://schemas.openxmlformats.org/drawingml/2006/chart">
+                <c:chart xmlns:c="http://schemas.openxmlformats.org/drawingml/2006/chart" xmlns:r="http://schemas.openxmlformats.org/officeDocument/2006/relationships" r:id="rId8"/>
+              </a:graphicData>
+            </a:graphic>
+          </wp:inline>
+        </w:drawing>
+      </w:r>
+    </w:p>
     <w:p>
       <w:pPr>
         <w:tabs>
@@ -3521,12 +4650,15 @@
         </w:tabs>
       </w:pPr>
       <w:r>
-        <w:t>To time the program, we comment out a lot of ouput. To see the result and check the correctness of the p</w:t>
-      </w:r>
-      <w:bookmarkStart w:id="0" w:name="_GoBack"/>
-      <w:bookmarkEnd w:id="0"/>
-      <w:r>
-        <w:t>rogram, you can take the comment out.</w:t>
+        <w:t xml:space="preserve">To time the program, we comment out a lot of </w:t>
+      </w:r>
+      <w:proofErr w:type="spellStart"/>
+      <w:r>
+        <w:t>ouput</w:t>
+      </w:r>
+      <w:proofErr w:type="spellEnd"/>
+      <w:r>
+        <w:t>. To see the result and check the correctness of the program, you can take the comment out.</w:t>
       </w:r>
     </w:p>
     <w:p>
@@ -3539,7 +4671,15 @@
         <w:textAlignment w:val="baseline"/>
       </w:pPr>
       <w:r>
-        <w:t>Sequential kmeans:</w:t>
+        <w:t xml:space="preserve">Sequential </w:t>
+      </w:r>
+      <w:proofErr w:type="spellStart"/>
+      <w:r>
+        <w:t>kmeans</w:t>
+      </w:r>
+      <w:proofErr w:type="spellEnd"/>
+      <w:r>
+        <w:t>:</w:t>
       </w:r>
     </w:p>
     <w:p>
@@ -3547,26 +4687,72 @@
         <w:spacing w:after="0" w:line="240" w:lineRule="auto"/>
         <w:ind w:left="630"/>
       </w:pPr>
-      <w:r>
-        <w:t>cd kmeans/seq_kmeans</w:t>
-      </w:r>
+      <w:proofErr w:type="gramStart"/>
+      <w:r>
+        <w:t>cd</w:t>
+      </w:r>
+      <w:proofErr w:type="gramEnd"/>
+      <w:r>
+        <w:t xml:space="preserve"> </w:t>
+      </w:r>
+      <w:proofErr w:type="spellStart"/>
+      <w:r>
+        <w:t>kmeans</w:t>
+      </w:r>
+      <w:proofErr w:type="spellEnd"/>
+      <w:r>
+        <w:t>/</w:t>
+      </w:r>
+      <w:proofErr w:type="spellStart"/>
+      <w:r>
+        <w:t>seq_kmeans</w:t>
+      </w:r>
+      <w:proofErr w:type="spellEnd"/>
     </w:p>
     <w:p>
       <w:pPr>
         <w:spacing w:after="0" w:line="240" w:lineRule="auto"/>
         <w:ind w:left="630"/>
       </w:pPr>
+      <w:proofErr w:type="gramStart"/>
       <w:r>
         <w:t>make</w:t>
       </w:r>
+      <w:proofErr w:type="gramEnd"/>
     </w:p>
     <w:p>
       <w:pPr>
         <w:spacing w:after="0" w:line="240" w:lineRule="auto"/>
         <w:ind w:left="630"/>
       </w:pPr>
-      <w:r>
-        <w:t>./seq_kmeans [-p|-d] &lt;input_file&gt; &lt;K_clusters&gt; &lt;tolerance&gt;</w:t>
+      <w:proofErr w:type="gramStart"/>
+      <w:r>
+        <w:t>./</w:t>
+      </w:r>
+      <w:proofErr w:type="spellStart"/>
+      <w:proofErr w:type="gramEnd"/>
+      <w:r>
+        <w:t>seq_kmeans</w:t>
+      </w:r>
+      <w:proofErr w:type="spellEnd"/>
+      <w:r>
+        <w:t xml:space="preserve"> [-p|-d] &lt;</w:t>
+      </w:r>
+      <w:proofErr w:type="spellStart"/>
+      <w:r>
+        <w:t>input_file</w:t>
+      </w:r>
+      <w:proofErr w:type="spellEnd"/>
+      <w:r>
+        <w:t>&gt; &lt;</w:t>
+      </w:r>
+      <w:proofErr w:type="spellStart"/>
+      <w:r>
+        <w:t>K_clusters</w:t>
+      </w:r>
+      <w:proofErr w:type="spellEnd"/>
+      <w:r>
+        <w:t>&gt; &lt;tolerance&gt;</w:t>
       </w:r>
     </w:p>
     <w:p>
@@ -3584,7 +4770,17 @@
         <w:ind w:left="630"/>
       </w:pPr>
       <w:r>
-        <w:t>   -d: for testing dna strands</w:t>
+        <w:t xml:space="preserve">   -d: for testing </w:t>
+      </w:r>
+      <w:proofErr w:type="spellStart"/>
+      <w:proofErr w:type="gramStart"/>
+      <w:r>
+        <w:t>dna</w:t>
+      </w:r>
+      <w:proofErr w:type="spellEnd"/>
+      <w:proofErr w:type="gramEnd"/>
+      <w:r>
+        <w:t xml:space="preserve"> strands</w:t>
       </w:r>
     </w:p>
     <w:p>
@@ -3593,7 +4789,15 @@
         <w:ind w:left="630"/>
       </w:pPr>
       <w:r>
-        <w:t>   input_file: the input file name</w:t>
+        <w:t>   </w:t>
+      </w:r>
+      <w:proofErr w:type="spellStart"/>
+      <w:r>
+        <w:t>input_file</w:t>
+      </w:r>
+      <w:proofErr w:type="spellEnd"/>
+      <w:r>
+        <w:t>: the input file name</w:t>
       </w:r>
     </w:p>
     <w:p>
@@ -3602,7 +4806,15 @@
         <w:ind w:left="630"/>
       </w:pPr>
       <w:r>
-        <w:t>   K_clusters: how many clusters to get</w:t>
+        <w:t>   </w:t>
+      </w:r>
+      <w:proofErr w:type="spellStart"/>
+      <w:r>
+        <w:t>K_clusters</w:t>
+      </w:r>
+      <w:proofErr w:type="spellEnd"/>
+      <w:r>
+        <w:t>: how many clusters to get</w:t>
       </w:r>
     </w:p>
     <w:p>
@@ -3616,7 +4828,15 @@
         </w:rPr>
       </w:pPr>
       <w:r>
-        <w:t>   tolerance: the algorithm will stop after no more than tolerance number of data points change their cluster assignments. Normally should set it to 0.</w:t>
+        <w:t>   </w:t>
+      </w:r>
+      <w:proofErr w:type="gramStart"/>
+      <w:r>
+        <w:t>tolerance</w:t>
+      </w:r>
+      <w:proofErr w:type="gramEnd"/>
+      <w:r>
+        <w:t>: the algorithm will stop after no more than tolerance number of data points change their cluster assignments. Normally should set it to 0.</w:t>
       </w:r>
     </w:p>
     <w:p>
@@ -3637,7 +4857,7 @@
 </file>
 
 <file path=word/numbering.xml><?xml version="1.0" encoding="utf-8"?>
-<w:numbering xmlns:wpc="http://schemas.microsoft.com/office/word/2010/wordprocessingCanvas" xmlns:mo="http://schemas.microsoft.com/office/mac/office/2008/main" xmlns:mc="http://schemas.openxmlformats.org/markup-compatibility/2006" xmlns:mv="urn:schemas-microsoft-com:mac:vml" xmlns:o="urn:schemas-microsoft-com:office:office" xmlns:r="http://schemas.openxmlformats.org/officeDocument/2006/relationships" xmlns:m="http://schemas.openxmlformats.org/officeDocument/2006/math" xmlns:v="urn:schemas-microsoft-com:vml" xmlns:wp14="http://schemas.microsoft.com/office/word/2010/wordprocessingDrawing" xmlns:wp="http://schemas.openxmlformats.org/drawingml/2006/wordprocessingDrawing" xmlns:w10="urn:schemas-microsoft-com:office:word" xmlns:w="http://schemas.openxmlformats.org/wordprocessingml/2006/main" xmlns:w14="http://schemas.microsoft.com/office/word/2010/wordml" xmlns:wpg="http://schemas.microsoft.com/office/word/2010/wordprocessingGroup" xmlns:wpi="http://schemas.microsoft.com/office/word/2010/wordprocessingInk" xmlns:wne="http://schemas.microsoft.com/office/word/2006/wordml" xmlns:wps="http://schemas.microsoft.com/office/word/2010/wordprocessingShape" mc:Ignorable="w14 wp14">
+<w:numbering xmlns:wpc="http://schemas.microsoft.com/office/word/2010/wordprocessingCanvas" xmlns:mc="http://schemas.openxmlformats.org/markup-compatibility/2006" xmlns:o="urn:schemas-microsoft-com:office:office" xmlns:r="http://schemas.openxmlformats.org/officeDocument/2006/relationships" xmlns:m="http://schemas.openxmlformats.org/officeDocument/2006/math" xmlns:v="urn:schemas-microsoft-com:vml" xmlns:wp14="http://schemas.microsoft.com/office/word/2010/wordprocessingDrawing" xmlns:wp="http://schemas.openxmlformats.org/drawingml/2006/wordprocessingDrawing" xmlns:w10="urn:schemas-microsoft-com:office:word" xmlns:w="http://schemas.openxmlformats.org/wordprocessingml/2006/main" xmlns:w14="http://schemas.microsoft.com/office/word/2010/wordml" xmlns:wpg="http://schemas.microsoft.com/office/word/2010/wordprocessingGroup" xmlns:wpi="http://schemas.microsoft.com/office/word/2010/wordprocessingInk" xmlns:wne="http://schemas.microsoft.com/office/word/2006/wordml" xmlns:wps="http://schemas.microsoft.com/office/word/2010/wordprocessingShape" mc:Ignorable="w14 wp14">
   <w:abstractNum w:abstractNumId="0">
     <w:nsid w:val="055E1F9A"/>
     <w:multiLevelType w:val="hybridMultilevel"/>
@@ -4452,7 +5672,7 @@
       </w:pPr>
     </w:pPrDefault>
   </w:docDefaults>
-  <w:latentStyles w:defLockedState="0" w:defUIPriority="99" w:defSemiHidden="1" w:defUnhideWhenUsed="1" w:defQFormat="0" w:count="276">
+  <w:latentStyles w:defLockedState="0" w:defUIPriority="99" w:defSemiHidden="1" w:defUnhideWhenUsed="1" w:defQFormat="0" w:count="267">
     <w:lsdException w:name="Normal" w:semiHidden="0" w:uiPriority="0" w:unhideWhenUsed="0" w:qFormat="1"/>
     <w:lsdException w:name="heading 1" w:semiHidden="0" w:uiPriority="9" w:unhideWhenUsed="0" w:qFormat="1"/>
     <w:lsdException w:name="heading 2" w:uiPriority="9" w:qFormat="1"/>
@@ -4743,7 +5963,7 @@
 </file>
 
 <file path=word/stylesWithEffects.xml><?xml version="1.0" encoding="utf-8"?>
-<w:styles xmlns:wpc="http://schemas.microsoft.com/office/word/2010/wordprocessingCanvas" xmlns:mo="http://schemas.microsoft.com/office/mac/office/2008/main" xmlns:mc="http://schemas.openxmlformats.org/markup-compatibility/2006" xmlns:mv="urn:schemas-microsoft-com:mac:vml" xmlns:o="urn:schemas-microsoft-com:office:office" xmlns:r="http://schemas.openxmlformats.org/officeDocument/2006/relationships" xmlns:m="http://schemas.openxmlformats.org/officeDocument/2006/math" xmlns:v="urn:schemas-microsoft-com:vml" xmlns:wp14="http://schemas.microsoft.com/office/word/2010/wordprocessingDrawing" xmlns:wp="http://schemas.openxmlformats.org/drawingml/2006/wordprocessingDrawing" xmlns:w10="urn:schemas-microsoft-com:office:word" xmlns:w="http://schemas.openxmlformats.org/wordprocessingml/2006/main" xmlns:w14="http://schemas.microsoft.com/office/word/2010/wordml" xmlns:wpg="http://schemas.microsoft.com/office/word/2010/wordprocessingGroup" xmlns:wpi="http://schemas.microsoft.com/office/word/2010/wordprocessingInk" xmlns:wne="http://schemas.microsoft.com/office/word/2006/wordml" xmlns:wps="http://schemas.microsoft.com/office/word/2010/wordprocessingShape" mc:Ignorable="w14 wp14">
+<w:styles xmlns:wpc="http://schemas.microsoft.com/office/word/2010/wordprocessingCanvas" xmlns:mc="http://schemas.openxmlformats.org/markup-compatibility/2006" xmlns:o="urn:schemas-microsoft-com:office:office" xmlns:r="http://schemas.openxmlformats.org/officeDocument/2006/relationships" xmlns:m="http://schemas.openxmlformats.org/officeDocument/2006/math" xmlns:v="urn:schemas-microsoft-com:vml" xmlns:wp14="http://schemas.microsoft.com/office/word/2010/wordprocessingDrawing" xmlns:wp="http://schemas.openxmlformats.org/drawingml/2006/wordprocessingDrawing" xmlns:w10="urn:schemas-microsoft-com:office:word" xmlns:w="http://schemas.openxmlformats.org/wordprocessingml/2006/main" xmlns:w14="http://schemas.microsoft.com/office/word/2010/wordml" xmlns:wpg="http://schemas.microsoft.com/office/word/2010/wordprocessingGroup" xmlns:wpi="http://schemas.microsoft.com/office/word/2010/wordprocessingInk" xmlns:wne="http://schemas.microsoft.com/office/word/2006/wordml" xmlns:wps="http://schemas.microsoft.com/office/word/2010/wordprocessingShape" mc:Ignorable="w14 wp14">
   <w:docDefaults>
     <w:rPrDefault>
       <w:rPr>
@@ -4759,7 +5979,7 @@
       </w:pPr>
     </w:pPrDefault>
   </w:docDefaults>
-  <w:latentStyles w:defLockedState="0" w:defUIPriority="99" w:defSemiHidden="1" w:defUnhideWhenUsed="1" w:defQFormat="0" w:count="276">
+  <w:latentStyles w:defLockedState="0" w:defUIPriority="99" w:defSemiHidden="1" w:defUnhideWhenUsed="1" w:defQFormat="0" w:count="267">
     <w:lsdException w:name="Normal" w:semiHidden="0" w:uiPriority="0" w:unhideWhenUsed="0" w:qFormat="1"/>
     <w:lsdException w:name="heading 1" w:semiHidden="0" w:uiPriority="9" w:unhideWhenUsed="0" w:qFormat="1"/>
     <w:lsdException w:name="heading 2" w:uiPriority="9" w:qFormat="1"/>
@@ -5078,12 +6298,11 @@
             </a:r>
             <a:r>
               <a:rPr lang="en-US" baseline="0"/>
-              <a:t> vs Processor Count for K-Means on 40,000 2-D Datapoints, K=200</a:t>
+              <a:t> vs Processor Count for K-Means on 40,000 2-D Datapoints, K=200 Point Range=1000</a:t>
             </a:r>
           </a:p>
         </c:rich>
       </c:tx>
-      <c:layout/>
       <c:overlay val="0"/>
     </c:title>
     <c:autoTitleDeleted val="0"/>
@@ -5110,154 +6329,154 @@
                 <c:formatCode>General</c:formatCode>
                 <c:ptCount val="50"/>
                 <c:pt idx="0">
-                  <c:v>1.0</c:v>
+                  <c:v>1</c:v>
                 </c:pt>
                 <c:pt idx="1">
-                  <c:v>2.0</c:v>
+                  <c:v>2</c:v>
                 </c:pt>
                 <c:pt idx="2">
-                  <c:v>3.0</c:v>
+                  <c:v>3</c:v>
                 </c:pt>
                 <c:pt idx="3">
-                  <c:v>4.0</c:v>
+                  <c:v>4</c:v>
                 </c:pt>
                 <c:pt idx="4">
-                  <c:v>5.0</c:v>
+                  <c:v>5</c:v>
                 </c:pt>
                 <c:pt idx="5">
-                  <c:v>6.0</c:v>
+                  <c:v>6</c:v>
                 </c:pt>
                 <c:pt idx="6">
-                  <c:v>7.0</c:v>
+                  <c:v>7</c:v>
                 </c:pt>
                 <c:pt idx="7">
-                  <c:v>8.0</c:v>
+                  <c:v>8</c:v>
                 </c:pt>
                 <c:pt idx="8">
-                  <c:v>9.0</c:v>
+                  <c:v>9</c:v>
                 </c:pt>
                 <c:pt idx="9">
-                  <c:v>10.0</c:v>
+                  <c:v>10</c:v>
                 </c:pt>
                 <c:pt idx="10">
-                  <c:v>11.0</c:v>
+                  <c:v>11</c:v>
                 </c:pt>
                 <c:pt idx="11">
-                  <c:v>12.0</c:v>
+                  <c:v>12</c:v>
                 </c:pt>
                 <c:pt idx="12">
-                  <c:v>13.0</c:v>
+                  <c:v>13</c:v>
                 </c:pt>
                 <c:pt idx="13">
-                  <c:v>14.0</c:v>
+                  <c:v>14</c:v>
                 </c:pt>
                 <c:pt idx="14">
-                  <c:v>15.0</c:v>
+                  <c:v>15</c:v>
                 </c:pt>
                 <c:pt idx="15">
-                  <c:v>16.0</c:v>
+                  <c:v>16</c:v>
                 </c:pt>
                 <c:pt idx="16">
-                  <c:v>17.0</c:v>
+                  <c:v>17</c:v>
                 </c:pt>
                 <c:pt idx="17">
-                  <c:v>18.0</c:v>
+                  <c:v>18</c:v>
                 </c:pt>
                 <c:pt idx="18">
-                  <c:v>19.0</c:v>
+                  <c:v>19</c:v>
                 </c:pt>
                 <c:pt idx="19">
-                  <c:v>20.0</c:v>
+                  <c:v>20</c:v>
                 </c:pt>
                 <c:pt idx="20">
-                  <c:v>21.0</c:v>
+                  <c:v>21</c:v>
                 </c:pt>
                 <c:pt idx="21">
-                  <c:v>22.0</c:v>
+                  <c:v>22</c:v>
                 </c:pt>
                 <c:pt idx="22">
-                  <c:v>23.0</c:v>
+                  <c:v>23</c:v>
                 </c:pt>
                 <c:pt idx="23">
-                  <c:v>24.0</c:v>
+                  <c:v>24</c:v>
                 </c:pt>
                 <c:pt idx="24">
-                  <c:v>25.0</c:v>
+                  <c:v>25</c:v>
                 </c:pt>
                 <c:pt idx="25">
-                  <c:v>26.0</c:v>
+                  <c:v>26</c:v>
                 </c:pt>
                 <c:pt idx="26">
-                  <c:v>27.0</c:v>
+                  <c:v>27</c:v>
                 </c:pt>
                 <c:pt idx="27">
-                  <c:v>28.0</c:v>
+                  <c:v>28</c:v>
                 </c:pt>
                 <c:pt idx="28">
-                  <c:v>29.0</c:v>
+                  <c:v>29</c:v>
                 </c:pt>
                 <c:pt idx="29">
-                  <c:v>30.0</c:v>
+                  <c:v>30</c:v>
                 </c:pt>
                 <c:pt idx="30">
-                  <c:v>31.0</c:v>
+                  <c:v>31</c:v>
                 </c:pt>
                 <c:pt idx="31">
-                  <c:v>32.0</c:v>
+                  <c:v>32</c:v>
                 </c:pt>
                 <c:pt idx="32">
-                  <c:v>33.0</c:v>
+                  <c:v>33</c:v>
                 </c:pt>
                 <c:pt idx="33">
-                  <c:v>34.0</c:v>
+                  <c:v>34</c:v>
                 </c:pt>
                 <c:pt idx="34">
-                  <c:v>35.0</c:v>
+                  <c:v>35</c:v>
                 </c:pt>
                 <c:pt idx="35">
-                  <c:v>36.0</c:v>
+                  <c:v>36</c:v>
                 </c:pt>
                 <c:pt idx="36">
-                  <c:v>37.0</c:v>
+                  <c:v>37</c:v>
                 </c:pt>
                 <c:pt idx="37">
-                  <c:v>38.0</c:v>
+                  <c:v>38</c:v>
                 </c:pt>
                 <c:pt idx="38">
-                  <c:v>39.0</c:v>
+                  <c:v>39</c:v>
                 </c:pt>
                 <c:pt idx="39">
-                  <c:v>40.0</c:v>
+                  <c:v>40</c:v>
                 </c:pt>
                 <c:pt idx="40">
-                  <c:v>41.0</c:v>
+                  <c:v>41</c:v>
                 </c:pt>
                 <c:pt idx="41">
-                  <c:v>42.0</c:v>
+                  <c:v>42</c:v>
                 </c:pt>
                 <c:pt idx="42">
-                  <c:v>43.0</c:v>
+                  <c:v>43</c:v>
                 </c:pt>
                 <c:pt idx="43">
-                  <c:v>44.0</c:v>
+                  <c:v>44</c:v>
                 </c:pt>
                 <c:pt idx="44">
-                  <c:v>45.0</c:v>
+                  <c:v>45</c:v>
                 </c:pt>
                 <c:pt idx="45">
-                  <c:v>46.0</c:v>
+                  <c:v>46</c:v>
                 </c:pt>
                 <c:pt idx="46">
-                  <c:v>47.0</c:v>
+                  <c:v>47</c:v>
                 </c:pt>
                 <c:pt idx="47">
-                  <c:v>48.0</c:v>
+                  <c:v>48</c:v>
                 </c:pt>
                 <c:pt idx="48">
-                  <c:v>49.0</c:v>
+                  <c:v>49</c:v>
                 </c:pt>
                 <c:pt idx="49">
-                  <c:v>50.0</c:v>
+                  <c:v>50</c:v>
                 </c:pt>
               </c:numCache>
             </c:numRef>
@@ -5269,49 +6488,49 @@
                 <c:formatCode>General</c:formatCode>
                 <c:ptCount val="50"/>
                 <c:pt idx="0">
-                  <c:v>2.562</c:v>
+                  <c:v>2.5619999999999998</c:v>
                 </c:pt>
                 <c:pt idx="1">
-                  <c:v>3.324</c:v>
+                  <c:v>3.3239999999999998</c:v>
                 </c:pt>
                 <c:pt idx="2">
                   <c:v>2.234</c:v>
                 </c:pt>
                 <c:pt idx="3">
-                  <c:v>1.682</c:v>
+                  <c:v>1.6819999999999999</c:v>
                 </c:pt>
                 <c:pt idx="4">
                   <c:v>1.39</c:v>
                 </c:pt>
                 <c:pt idx="5">
-                  <c:v>1.192</c:v>
+                  <c:v>1.1919999999999999</c:v>
                 </c:pt>
                 <c:pt idx="6">
-                  <c:v>0.976</c:v>
+                  <c:v>0.97599999999999998</c:v>
                 </c:pt>
                 <c:pt idx="7">
-                  <c:v>0.932</c:v>
+                  <c:v>0.93200000000000005</c:v>
                 </c:pt>
                 <c:pt idx="8">
-                  <c:v>0.846</c:v>
+                  <c:v>0.84599999999999997</c:v>
                 </c:pt>
                 <c:pt idx="9">
-                  <c:v>0.764</c:v>
+                  <c:v>0.76400000000000001</c:v>
                 </c:pt>
                 <c:pt idx="10">
-                  <c:v>0.708</c:v>
+                  <c:v>0.70799999999999996</c:v>
                 </c:pt>
                 <c:pt idx="11">
-                  <c:v>0.674</c:v>
+                  <c:v>0.67400000000000004</c:v>
                 </c:pt>
                 <c:pt idx="12">
-                  <c:v>0.616</c:v>
+                  <c:v>0.61599999999999999</c:v>
                 </c:pt>
                 <c:pt idx="13">
-                  <c:v>0.574</c:v>
+                  <c:v>0.57399999999999995</c:v>
                 </c:pt>
                 <c:pt idx="14">
-                  <c:v>0.514</c:v>
+                  <c:v>0.51400000000000001</c:v>
                 </c:pt>
                 <c:pt idx="15">
                   <c:v>0.498</c:v>
@@ -5320,7 +6539,7 @@
                   <c:v>0.49</c:v>
                 </c:pt>
                 <c:pt idx="17">
-                  <c:v>0.472</c:v>
+                  <c:v>0.47199999999999998</c:v>
                 </c:pt>
                 <c:pt idx="18">
                   <c:v>0.46</c:v>
@@ -5332,73 +6551,73 @@
                   <c:v>0.41</c:v>
                 </c:pt>
                 <c:pt idx="21">
-                  <c:v>0.394</c:v>
+                  <c:v>0.39400000000000002</c:v>
                 </c:pt>
                 <c:pt idx="22">
-                  <c:v>0.408</c:v>
+                  <c:v>0.40799999999999997</c:v>
                 </c:pt>
                 <c:pt idx="23">
-                  <c:v>0.404</c:v>
+                  <c:v>0.40400000000000003</c:v>
                 </c:pt>
                 <c:pt idx="24">
                   <c:v>0.38</c:v>
                 </c:pt>
                 <c:pt idx="25">
-                  <c:v>0.386</c:v>
+                  <c:v>0.38600000000000001</c:v>
                 </c:pt>
                 <c:pt idx="26">
-                  <c:v>0.356</c:v>
+                  <c:v>0.35599999999999998</c:v>
                 </c:pt>
                 <c:pt idx="27">
-                  <c:v>0.366</c:v>
+                  <c:v>0.36599999999999999</c:v>
                 </c:pt>
                 <c:pt idx="28">
-                  <c:v>0.418</c:v>
+                  <c:v>0.41799999999999998</c:v>
                 </c:pt>
                 <c:pt idx="29">
-                  <c:v>0.404</c:v>
+                  <c:v>0.40400000000000003</c:v>
                 </c:pt>
                 <c:pt idx="30">
-                  <c:v>0.406</c:v>
+                  <c:v>0.40600000000000003</c:v>
                 </c:pt>
                 <c:pt idx="31">
-                  <c:v>0.402</c:v>
+                  <c:v>0.40200000000000002</c:v>
                 </c:pt>
                 <c:pt idx="32">
-                  <c:v>0.408</c:v>
+                  <c:v>0.40799999999999997</c:v>
                 </c:pt>
                 <c:pt idx="33">
-                  <c:v>0.342</c:v>
+                  <c:v>0.34200000000000003</c:v>
                 </c:pt>
                 <c:pt idx="34">
-                  <c:v>0.382</c:v>
+                  <c:v>0.38200000000000001</c:v>
                 </c:pt>
                 <c:pt idx="35">
                   <c:v>0.36</c:v>
                 </c:pt>
                 <c:pt idx="36">
-                  <c:v>0.302</c:v>
+                  <c:v>0.30199999999999999</c:v>
                 </c:pt>
                 <c:pt idx="37">
-                  <c:v>0.272</c:v>
+                  <c:v>0.27200000000000002</c:v>
                 </c:pt>
                 <c:pt idx="38">
-                  <c:v>0.258</c:v>
+                  <c:v>0.25800000000000001</c:v>
                 </c:pt>
                 <c:pt idx="39">
                   <c:v>0.308</c:v>
                 </c:pt>
                 <c:pt idx="40">
-                  <c:v>0.284</c:v>
+                  <c:v>0.28399999999999997</c:v>
                 </c:pt>
                 <c:pt idx="41">
-                  <c:v>0.278</c:v>
+                  <c:v>0.27800000000000002</c:v>
                 </c:pt>
                 <c:pt idx="42">
                   <c:v>0.27</c:v>
                 </c:pt>
                 <c:pt idx="43">
-                  <c:v>0.272</c:v>
+                  <c:v>0.27200000000000002</c:v>
                 </c:pt>
                 <c:pt idx="44">
                   <c:v>0.252</c:v>
@@ -5407,16 +6626,16 @@
                   <c:v>0.27</c:v>
                 </c:pt>
                 <c:pt idx="46">
-                  <c:v>0.282</c:v>
+                  <c:v>0.28199999999999997</c:v>
                 </c:pt>
                 <c:pt idx="47">
                   <c:v>0.27</c:v>
                 </c:pt>
                 <c:pt idx="48">
-                  <c:v>0.226</c:v>
+                  <c:v>0.22600000000000001</c:v>
                 </c:pt>
                 <c:pt idx="49">
-                  <c:v>0.346</c:v>
+                  <c:v>0.34599999999999997</c:v>
                 </c:pt>
               </c:numCache>
             </c:numRef>
@@ -5441,7 +6660,7 @@
                 <c:formatCode>General</c:formatCode>
                 <c:ptCount val="1"/>
                 <c:pt idx="0">
-                  <c:v>1.0</c:v>
+                  <c:v>1</c:v>
                 </c:pt>
               </c:numCache>
             </c:numRef>
@@ -5468,11 +6687,11 @@
           <c:showPercent val="0"/>
           <c:showBubbleSize val="0"/>
         </c:dLbls>
-        <c:axId val="2050090200"/>
-        <c:axId val="2050629080"/>
+        <c:axId val="73286400"/>
+        <c:axId val="73288320"/>
       </c:scatterChart>
       <c:valAx>
-        <c:axId val="2050090200"/>
+        <c:axId val="73286400"/>
         <c:scaling>
           <c:orientation val="minMax"/>
         </c:scaling>
@@ -5494,19 +6713,18 @@
               </a:p>
             </c:rich>
           </c:tx>
-          <c:layout/>
           <c:overlay val="0"/>
         </c:title>
         <c:numFmt formatCode="General" sourceLinked="1"/>
         <c:majorTickMark val="none"/>
         <c:minorTickMark val="none"/>
         <c:tickLblPos val="nextTo"/>
-        <c:crossAx val="2050629080"/>
+        <c:crossAx val="73288320"/>
         <c:crosses val="autoZero"/>
         <c:crossBetween val="midCat"/>
       </c:valAx>
       <c:valAx>
-        <c:axId val="2050629080"/>
+        <c:axId val="73288320"/>
         <c:scaling>
           <c:orientation val="minMax"/>
         </c:scaling>
@@ -5534,21 +6752,673 @@
               </a:p>
             </c:rich>
           </c:tx>
-          <c:layout/>
           <c:overlay val="0"/>
         </c:title>
         <c:numFmt formatCode="General" sourceLinked="1"/>
         <c:majorTickMark val="none"/>
         <c:minorTickMark val="none"/>
         <c:tickLblPos val="nextTo"/>
-        <c:crossAx val="2050090200"/>
+        <c:crossAx val="73286400"/>
         <c:crosses val="autoZero"/>
         <c:crossBetween val="midCat"/>
       </c:valAx>
     </c:plotArea>
     <c:legend>
       <c:legendPos val="r"/>
+      <c:overlay val="0"/>
+    </c:legend>
+    <c:plotVisOnly val="1"/>
+    <c:dispBlanksAs val="gap"/>
+    <c:showDLblsOverMax val="0"/>
+  </c:chart>
+  <c:externalData r:id="rId1">
+    <c:autoUpdate val="0"/>
+  </c:externalData>
+</c:chartSpace>
+</file>
+
+<file path=word/charts/chart2.xml><?xml version="1.0" encoding="utf-8"?>
+<c:chartSpace xmlns:c="http://schemas.openxmlformats.org/drawingml/2006/chart" xmlns:a="http://schemas.openxmlformats.org/drawingml/2006/main" xmlns:r="http://schemas.openxmlformats.org/officeDocument/2006/relationships">
+  <c:date1904 val="0"/>
+  <c:lang val="en-US"/>
+  <c:roundedCorners val="0"/>
+  <mc:AlternateContent xmlns:mc="http://schemas.openxmlformats.org/markup-compatibility/2006">
+    <mc:Choice xmlns:c14="http://schemas.microsoft.com/office/drawing/2007/8/2/chart" Requires="c14">
+      <c14:style val="102"/>
+    </mc:Choice>
+    <mc:Fallback>
+      <c:style val="2"/>
+    </mc:Fallback>
+  </mc:AlternateContent>
+  <c:chart>
+    <c:title>
+      <c:tx>
+        <c:rich>
+          <a:bodyPr/>
+          <a:lstStyle/>
+          <a:p>
+            <a:pPr>
+              <a:defRPr/>
+            </a:pPr>
+            <a:r>
+              <a:rPr lang="en-US" sz="1800" b="1" i="0" baseline="0">
+                <a:effectLst/>
+              </a:rPr>
+              <a:t>Runtime vs Processor Count for K-Means on 40,000 2-D Datapoints, K=100</a:t>
+            </a:r>
+            <a:endParaRPr lang="en-US">
+              <a:effectLst/>
+            </a:endParaRPr>
+          </a:p>
+        </c:rich>
+      </c:tx>
+      <c:overlay val="0"/>
+    </c:title>
+    <c:autoTitleDeleted val="0"/>
+    <c:plotArea>
       <c:layout/>
+      <c:scatterChart>
+        <c:scatterStyle val="lineMarker"/>
+        <c:varyColors val="0"/>
+        <c:ser>
+          <c:idx val="0"/>
+          <c:order val="0"/>
+          <c:tx>
+            <c:v>Parallel</c:v>
+          </c:tx>
+          <c:spPr>
+            <a:ln w="28575">
+              <a:noFill/>
+            </a:ln>
+          </c:spPr>
+          <c:xVal>
+            <c:numRef>
+              <c:f>Sheet4!$A$1:$A$25</c:f>
+              <c:numCache>
+                <c:formatCode>General</c:formatCode>
+                <c:ptCount val="25"/>
+                <c:pt idx="0">
+                  <c:v>1</c:v>
+                </c:pt>
+                <c:pt idx="1">
+                  <c:v>2</c:v>
+                </c:pt>
+                <c:pt idx="2">
+                  <c:v>3</c:v>
+                </c:pt>
+                <c:pt idx="3">
+                  <c:v>4</c:v>
+                </c:pt>
+                <c:pt idx="4">
+                  <c:v>5</c:v>
+                </c:pt>
+                <c:pt idx="5">
+                  <c:v>6</c:v>
+                </c:pt>
+                <c:pt idx="6">
+                  <c:v>7</c:v>
+                </c:pt>
+                <c:pt idx="7">
+                  <c:v>8</c:v>
+                </c:pt>
+                <c:pt idx="8">
+                  <c:v>9</c:v>
+                </c:pt>
+                <c:pt idx="9">
+                  <c:v>10</c:v>
+                </c:pt>
+                <c:pt idx="10">
+                  <c:v>11</c:v>
+                </c:pt>
+                <c:pt idx="11">
+                  <c:v>12</c:v>
+                </c:pt>
+                <c:pt idx="12">
+                  <c:v>13</c:v>
+                </c:pt>
+                <c:pt idx="13">
+                  <c:v>14</c:v>
+                </c:pt>
+                <c:pt idx="14">
+                  <c:v>15</c:v>
+                </c:pt>
+                <c:pt idx="15">
+                  <c:v>16</c:v>
+                </c:pt>
+                <c:pt idx="16">
+                  <c:v>17</c:v>
+                </c:pt>
+                <c:pt idx="17">
+                  <c:v>18</c:v>
+                </c:pt>
+                <c:pt idx="18">
+                  <c:v>19</c:v>
+                </c:pt>
+                <c:pt idx="19">
+                  <c:v>20</c:v>
+                </c:pt>
+                <c:pt idx="20">
+                  <c:v>21</c:v>
+                </c:pt>
+                <c:pt idx="21">
+                  <c:v>22</c:v>
+                </c:pt>
+                <c:pt idx="22">
+                  <c:v>23</c:v>
+                </c:pt>
+                <c:pt idx="23">
+                  <c:v>24</c:v>
+                </c:pt>
+                <c:pt idx="24">
+                  <c:v>25</c:v>
+                </c:pt>
+              </c:numCache>
+            </c:numRef>
+          </c:xVal>
+          <c:yVal>
+            <c:numRef>
+              <c:f>Sheet4!$B$1:$B$25</c:f>
+              <c:numCache>
+                <c:formatCode>General</c:formatCode>
+                <c:ptCount val="25"/>
+                <c:pt idx="0">
+                  <c:v>2.2440000000000002</c:v>
+                </c:pt>
+                <c:pt idx="1">
+                  <c:v>2.65</c:v>
+                </c:pt>
+                <c:pt idx="2">
+                  <c:v>2.0539999999999998</c:v>
+                </c:pt>
+                <c:pt idx="3">
+                  <c:v>1.4239999999999999</c:v>
+                </c:pt>
+                <c:pt idx="4">
+                  <c:v>1.03</c:v>
+                </c:pt>
+                <c:pt idx="5">
+                  <c:v>1.0680000000000001</c:v>
+                </c:pt>
+                <c:pt idx="6">
+                  <c:v>0.878</c:v>
+                </c:pt>
+                <c:pt idx="7">
+                  <c:v>0.83399999999999996</c:v>
+                </c:pt>
+                <c:pt idx="8">
+                  <c:v>0.73799999999999999</c:v>
+                </c:pt>
+                <c:pt idx="9">
+                  <c:v>0.76</c:v>
+                </c:pt>
+                <c:pt idx="10">
+                  <c:v>0.75</c:v>
+                </c:pt>
+                <c:pt idx="11">
+                  <c:v>0.72599999999999998</c:v>
+                </c:pt>
+                <c:pt idx="12">
+                  <c:v>0.65</c:v>
+                </c:pt>
+                <c:pt idx="14">
+                  <c:v>0.66600000000000004</c:v>
+                </c:pt>
+                <c:pt idx="15">
+                  <c:v>0.53400000000000003</c:v>
+                </c:pt>
+                <c:pt idx="17">
+                  <c:v>0.54800000000000004</c:v>
+                </c:pt>
+                <c:pt idx="18">
+                  <c:v>0.56399999999999995</c:v>
+                </c:pt>
+                <c:pt idx="19">
+                  <c:v>0.56999999999999995</c:v>
+                </c:pt>
+                <c:pt idx="20">
+                  <c:v>0.56399999999999995</c:v>
+                </c:pt>
+                <c:pt idx="22">
+                  <c:v>0.53800000000000003</c:v>
+                </c:pt>
+                <c:pt idx="24">
+                  <c:v>0.59799999999999998</c:v>
+                </c:pt>
+              </c:numCache>
+            </c:numRef>
+          </c:yVal>
+          <c:smooth val="0"/>
+        </c:ser>
+        <c:ser>
+          <c:idx val="1"/>
+          <c:order val="1"/>
+          <c:tx>
+            <c:v>Sequential</c:v>
+          </c:tx>
+          <c:spPr>
+            <a:ln w="28575">
+              <a:noFill/>
+            </a:ln>
+          </c:spPr>
+          <c:xVal>
+            <c:numLit>
+              <c:formatCode>General</c:formatCode>
+              <c:ptCount val="1"/>
+              <c:pt idx="0">
+                <c:v>1</c:v>
+              </c:pt>
+            </c:numLit>
+          </c:xVal>
+          <c:yVal>
+            <c:numLit>
+              <c:formatCode>General</c:formatCode>
+              <c:ptCount val="1"/>
+              <c:pt idx="0">
+                <c:v>2</c:v>
+              </c:pt>
+            </c:numLit>
+          </c:yVal>
+          <c:smooth val="0"/>
+        </c:ser>
+        <c:dLbls>
+          <c:showLegendKey val="0"/>
+          <c:showVal val="0"/>
+          <c:showCatName val="0"/>
+          <c:showSerName val="0"/>
+          <c:showPercent val="0"/>
+          <c:showBubbleSize val="0"/>
+        </c:dLbls>
+        <c:axId val="73322496"/>
+        <c:axId val="73324416"/>
+      </c:scatterChart>
+      <c:valAx>
+        <c:axId val="73322496"/>
+        <c:scaling>
+          <c:orientation val="minMax"/>
+        </c:scaling>
+        <c:delete val="0"/>
+        <c:axPos val="b"/>
+        <c:title>
+          <c:tx>
+            <c:rich>
+              <a:bodyPr/>
+              <a:lstStyle/>
+              <a:p>
+                <a:pPr>
+                  <a:defRPr/>
+                </a:pPr>
+                <a:r>
+                  <a:rPr lang="en-US"/>
+                  <a:t>Num Processors</a:t>
+                </a:r>
+              </a:p>
+            </c:rich>
+          </c:tx>
+          <c:overlay val="0"/>
+        </c:title>
+        <c:numFmt formatCode="General" sourceLinked="1"/>
+        <c:majorTickMark val="none"/>
+        <c:minorTickMark val="none"/>
+        <c:tickLblPos val="nextTo"/>
+        <c:crossAx val="73324416"/>
+        <c:crosses val="autoZero"/>
+        <c:crossBetween val="midCat"/>
+      </c:valAx>
+      <c:valAx>
+        <c:axId val="73324416"/>
+        <c:scaling>
+          <c:orientation val="minMax"/>
+        </c:scaling>
+        <c:delete val="0"/>
+        <c:axPos val="l"/>
+        <c:majorGridlines/>
+        <c:title>
+          <c:tx>
+            <c:rich>
+              <a:bodyPr/>
+              <a:lstStyle/>
+              <a:p>
+                <a:pPr>
+                  <a:defRPr/>
+                </a:pPr>
+                <a:r>
+                  <a:rPr lang="en-US"/>
+                  <a:t>Time (s)</a:t>
+                </a:r>
+              </a:p>
+            </c:rich>
+          </c:tx>
+          <c:overlay val="0"/>
+        </c:title>
+        <c:numFmt formatCode="General" sourceLinked="1"/>
+        <c:majorTickMark val="none"/>
+        <c:minorTickMark val="none"/>
+        <c:tickLblPos val="nextTo"/>
+        <c:crossAx val="73322496"/>
+        <c:crosses val="autoZero"/>
+        <c:crossBetween val="midCat"/>
+      </c:valAx>
+    </c:plotArea>
+    <c:legend>
+      <c:legendPos val="r"/>
+      <c:overlay val="0"/>
+    </c:legend>
+    <c:plotVisOnly val="1"/>
+    <c:dispBlanksAs val="gap"/>
+    <c:showDLblsOverMax val="0"/>
+  </c:chart>
+  <c:externalData r:id="rId1">
+    <c:autoUpdate val="0"/>
+  </c:externalData>
+</c:chartSpace>
+</file>
+
+<file path=word/charts/chart3.xml><?xml version="1.0" encoding="utf-8"?>
+<c:chartSpace xmlns:c="http://schemas.openxmlformats.org/drawingml/2006/chart" xmlns:a="http://schemas.openxmlformats.org/drawingml/2006/main" xmlns:r="http://schemas.openxmlformats.org/officeDocument/2006/relationships">
+  <c:date1904 val="0"/>
+  <c:lang val="en-US"/>
+  <c:roundedCorners val="0"/>
+  <mc:AlternateContent xmlns:mc="http://schemas.openxmlformats.org/markup-compatibility/2006">
+    <mc:Choice xmlns:c14="http://schemas.microsoft.com/office/drawing/2007/8/2/chart" Requires="c14">
+      <c14:style val="102"/>
+    </mc:Choice>
+    <mc:Fallback>
+      <c:style val="2"/>
+    </mc:Fallback>
+  </mc:AlternateContent>
+  <c:chart>
+    <c:title>
+      <c:tx>
+        <c:rich>
+          <a:bodyPr/>
+          <a:lstStyle/>
+          <a:p>
+            <a:pPr>
+              <a:defRPr/>
+            </a:pPr>
+            <a:r>
+              <a:rPr lang="en-US" sz="1800" b="1" i="0" baseline="0">
+                <a:effectLst/>
+              </a:rPr>
+              <a:t>Runtime vs Processor Count for K-Means on 20,000 2-D Datapoints, K=100, Range=100</a:t>
+            </a:r>
+            <a:endParaRPr lang="en-US">
+              <a:effectLst/>
+            </a:endParaRPr>
+          </a:p>
+        </c:rich>
+      </c:tx>
+      <c:overlay val="0"/>
+    </c:title>
+    <c:autoTitleDeleted val="0"/>
+    <c:plotArea>
+      <c:layout/>
+      <c:scatterChart>
+        <c:scatterStyle val="lineMarker"/>
+        <c:varyColors val="0"/>
+        <c:ser>
+          <c:idx val="0"/>
+          <c:order val="0"/>
+          <c:tx>
+            <c:v>Parallel</c:v>
+          </c:tx>
+          <c:spPr>
+            <a:ln w="28575">
+              <a:noFill/>
+            </a:ln>
+          </c:spPr>
+          <c:xVal>
+            <c:numRef>
+              <c:f>Sheet2!$A$1:$A$20</c:f>
+              <c:numCache>
+                <c:formatCode>General</c:formatCode>
+                <c:ptCount val="20"/>
+                <c:pt idx="0">
+                  <c:v>1</c:v>
+                </c:pt>
+                <c:pt idx="1">
+                  <c:v>2</c:v>
+                </c:pt>
+                <c:pt idx="2">
+                  <c:v>3</c:v>
+                </c:pt>
+                <c:pt idx="3">
+                  <c:v>4</c:v>
+                </c:pt>
+                <c:pt idx="4">
+                  <c:v>5</c:v>
+                </c:pt>
+                <c:pt idx="5">
+                  <c:v>6</c:v>
+                </c:pt>
+                <c:pt idx="6">
+                  <c:v>7</c:v>
+                </c:pt>
+                <c:pt idx="7">
+                  <c:v>8</c:v>
+                </c:pt>
+                <c:pt idx="8">
+                  <c:v>9</c:v>
+                </c:pt>
+                <c:pt idx="9">
+                  <c:v>10</c:v>
+                </c:pt>
+                <c:pt idx="10">
+                  <c:v>11</c:v>
+                </c:pt>
+                <c:pt idx="11">
+                  <c:v>12</c:v>
+                </c:pt>
+                <c:pt idx="12">
+                  <c:v>13</c:v>
+                </c:pt>
+                <c:pt idx="13">
+                  <c:v>14</c:v>
+                </c:pt>
+                <c:pt idx="14">
+                  <c:v>15</c:v>
+                </c:pt>
+                <c:pt idx="15">
+                  <c:v>16</c:v>
+                </c:pt>
+                <c:pt idx="16">
+                  <c:v>17</c:v>
+                </c:pt>
+                <c:pt idx="17">
+                  <c:v>18</c:v>
+                </c:pt>
+                <c:pt idx="18">
+                  <c:v>19</c:v>
+                </c:pt>
+                <c:pt idx="19">
+                  <c:v>20</c:v>
+                </c:pt>
+              </c:numCache>
+            </c:numRef>
+          </c:xVal>
+          <c:yVal>
+            <c:numRef>
+              <c:f>Sheet2!$B$1:$B$20</c:f>
+              <c:numCache>
+                <c:formatCode>General</c:formatCode>
+                <c:ptCount val="20"/>
+                <c:pt idx="0">
+                  <c:v>0.4</c:v>
+                </c:pt>
+                <c:pt idx="1">
+                  <c:v>0.54400000000000004</c:v>
+                </c:pt>
+                <c:pt idx="2">
+                  <c:v>0.4</c:v>
+                </c:pt>
+                <c:pt idx="3">
+                  <c:v>0.28799999999999998</c:v>
+                </c:pt>
+                <c:pt idx="4">
+                  <c:v>0.23599999999999999</c:v>
+                </c:pt>
+                <c:pt idx="5">
+                  <c:v>0.26400000000000001</c:v>
+                </c:pt>
+                <c:pt idx="6">
+                  <c:v>0.19</c:v>
+                </c:pt>
+                <c:pt idx="7">
+                  <c:v>0.14799999999999999</c:v>
+                </c:pt>
+                <c:pt idx="8">
+                  <c:v>0.188</c:v>
+                </c:pt>
+                <c:pt idx="9">
+                  <c:v>0.182</c:v>
+                </c:pt>
+                <c:pt idx="10">
+                  <c:v>0.18</c:v>
+                </c:pt>
+                <c:pt idx="11">
+                  <c:v>0.16600000000000001</c:v>
+                </c:pt>
+                <c:pt idx="12">
+                  <c:v>0.15</c:v>
+                </c:pt>
+                <c:pt idx="13">
+                  <c:v>0.14599999999999999</c:v>
+                </c:pt>
+                <c:pt idx="14">
+                  <c:v>0.17199999999999999</c:v>
+                </c:pt>
+                <c:pt idx="15">
+                  <c:v>0.122</c:v>
+                </c:pt>
+                <c:pt idx="16">
+                  <c:v>0.17399999999999999</c:v>
+                </c:pt>
+                <c:pt idx="17">
+                  <c:v>0.17599999999999999</c:v>
+                </c:pt>
+                <c:pt idx="18">
+                  <c:v>0.186</c:v>
+                </c:pt>
+                <c:pt idx="19">
+                  <c:v>0.19800000000000001</c:v>
+                </c:pt>
+              </c:numCache>
+            </c:numRef>
+          </c:yVal>
+          <c:smooth val="0"/>
+        </c:ser>
+        <c:ser>
+          <c:idx val="1"/>
+          <c:order val="1"/>
+          <c:tx>
+            <c:v>Sequential</c:v>
+          </c:tx>
+          <c:spPr>
+            <a:ln w="28575">
+              <a:noFill/>
+            </a:ln>
+          </c:spPr>
+          <c:xVal>
+            <c:numLit>
+              <c:formatCode>General</c:formatCode>
+              <c:ptCount val="1"/>
+              <c:pt idx="0">
+                <c:v>1</c:v>
+              </c:pt>
+            </c:numLit>
+          </c:xVal>
+          <c:yVal>
+            <c:numLit>
+              <c:formatCode>General</c:formatCode>
+              <c:ptCount val="1"/>
+              <c:pt idx="0">
+                <c:v>0.82</c:v>
+              </c:pt>
+            </c:numLit>
+          </c:yVal>
+          <c:smooth val="0"/>
+        </c:ser>
+        <c:dLbls>
+          <c:showLegendKey val="0"/>
+          <c:showVal val="0"/>
+          <c:showCatName val="0"/>
+          <c:showSerName val="0"/>
+          <c:showPercent val="0"/>
+          <c:showBubbleSize val="0"/>
+        </c:dLbls>
+        <c:axId val="79326208"/>
+        <c:axId val="79328384"/>
+      </c:scatterChart>
+      <c:valAx>
+        <c:axId val="79326208"/>
+        <c:scaling>
+          <c:orientation val="minMax"/>
+        </c:scaling>
+        <c:delete val="0"/>
+        <c:axPos val="b"/>
+        <c:title>
+          <c:tx>
+            <c:rich>
+              <a:bodyPr/>
+              <a:lstStyle/>
+              <a:p>
+                <a:pPr>
+                  <a:defRPr/>
+                </a:pPr>
+                <a:r>
+                  <a:rPr lang="en-US"/>
+                  <a:t>Num Processors</a:t>
+                </a:r>
+              </a:p>
+            </c:rich>
+          </c:tx>
+          <c:overlay val="0"/>
+        </c:title>
+        <c:numFmt formatCode="General" sourceLinked="1"/>
+        <c:majorTickMark val="none"/>
+        <c:minorTickMark val="none"/>
+        <c:tickLblPos val="nextTo"/>
+        <c:crossAx val="79328384"/>
+        <c:crosses val="autoZero"/>
+        <c:crossBetween val="midCat"/>
+      </c:valAx>
+      <c:valAx>
+        <c:axId val="79328384"/>
+        <c:scaling>
+          <c:orientation val="minMax"/>
+        </c:scaling>
+        <c:delete val="0"/>
+        <c:axPos val="l"/>
+        <c:majorGridlines/>
+        <c:title>
+          <c:tx>
+            <c:rich>
+              <a:bodyPr/>
+              <a:lstStyle/>
+              <a:p>
+                <a:pPr>
+                  <a:defRPr/>
+                </a:pPr>
+                <a:r>
+                  <a:rPr lang="en-US"/>
+                  <a:t>Time (s)</a:t>
+                </a:r>
+              </a:p>
+            </c:rich>
+          </c:tx>
+          <c:overlay val="0"/>
+        </c:title>
+        <c:numFmt formatCode="General" sourceLinked="1"/>
+        <c:majorTickMark val="none"/>
+        <c:minorTickMark val="none"/>
+        <c:tickLblPos val="nextTo"/>
+        <c:crossAx val="79326208"/>
+        <c:crosses val="autoZero"/>
+        <c:crossBetween val="midCat"/>
+      </c:valAx>
+    </c:plotArea>
+    <c:legend>
+      <c:legendPos val="r"/>
       <c:overlay val="0"/>
     </c:legend>
     <c:plotVisOnly val="1"/>

</xml_diff>